<commit_message>
Hai ini Dwi Nuryanto
</commit_message>
<xml_diff>
--- a/Go Tap.docx
+++ b/Go Tap.docx
@@ -216,7 +216,6 @@
                 <w:lang w:val="en-US"/>
               </w:rPr>
             </w:pPr>
-            <w:proofErr w:type="spellStart"/>
             <w:r>
               <w:rPr>
                 <w:b/>
@@ -225,31 +224,8 @@
                 <w:szCs w:val="24"/>
                 <w:lang w:val="en-US"/>
               </w:rPr>
-              <w:t>Dwi</w:t>
+              <w:t>Dwi Nuryanto</w:t>
             </w:r>
-            <w:proofErr w:type="spellEnd"/>
-            <w:r>
-              <w:rPr>
-                <w:b/>
-                <w:bCs/>
-                <w:sz w:val="24"/>
-                <w:szCs w:val="24"/>
-                <w:lang w:val="en-US"/>
-              </w:rPr>
-              <w:t xml:space="preserve"> </w:t>
-            </w:r>
-            <w:proofErr w:type="spellStart"/>
-            <w:r>
-              <w:rPr>
-                <w:b/>
-                <w:bCs/>
-                <w:sz w:val="24"/>
-                <w:szCs w:val="24"/>
-                <w:lang w:val="en-US"/>
-              </w:rPr>
-              <w:t>Nuryanto</w:t>
-            </w:r>
-            <w:proofErr w:type="spellEnd"/>
           </w:p>
         </w:tc>
         <w:tc>
@@ -1775,21 +1751,8 @@
                 <w:u w:val="single"/>
                 <w:lang w:val="en-US"/>
               </w:rPr>
-              <w:t xml:space="preserve">Furida Lusi </w:t>
+              <w:t>Furida Lusi Siagian</w:t>
             </w:r>
-            <w:proofErr w:type="spellStart"/>
-            <w:r>
-              <w:rPr>
-                <w:b/>
-                <w:bCs/>
-                <w:sz w:val="24"/>
-                <w:szCs w:val="24"/>
-                <w:u w:val="single"/>
-                <w:lang w:val="en-US"/>
-              </w:rPr>
-              <w:t>Siagian</w:t>
-            </w:r>
-            <w:proofErr w:type="spellEnd"/>
             <w:r>
               <w:rPr>
                 <w:b/>
@@ -1856,17 +1819,7 @@
                 <w:u w:val="single"/>
                 <w:lang w:val="en-US"/>
               </w:rPr>
-              <w:t xml:space="preserve">Hesti </w:t>
-            </w:r>
-            <w:proofErr w:type="spellStart"/>
-            <w:r>
-              <w:rPr>
-                <w:b/>
-                <w:bCs/>
-                <w:u w:val="single"/>
-                <w:lang w:val="en-US"/>
-              </w:rPr>
-              <w:t>Hera</w:t>
+              <w:t>Hesti Hera</w:t>
             </w:r>
             <w:r>
               <w:rPr>
@@ -1875,31 +1828,8 @@
                 <w:u w:val="single"/>
                 <w:lang w:val="en-US"/>
               </w:rPr>
-              <w:t>wati</w:t>
+              <w:t>wati, S.Kom</w:t>
             </w:r>
-            <w:proofErr w:type="spellEnd"/>
-            <w:r>
-              <w:rPr>
-                <w:b/>
-                <w:bCs/>
-                <w:u w:val="single"/>
-                <w:lang w:val="en-US"/>
-              </w:rPr>
-              <w:t xml:space="preserve">, </w:t>
-            </w:r>
-            <w:proofErr w:type="spellStart"/>
-            <w:proofErr w:type="gramStart"/>
-            <w:r>
-              <w:rPr>
-                <w:b/>
-                <w:bCs/>
-                <w:u w:val="single"/>
-                <w:lang w:val="en-US"/>
-              </w:rPr>
-              <w:t>S.Kom</w:t>
-            </w:r>
-            <w:proofErr w:type="spellEnd"/>
-            <w:proofErr w:type="gramEnd"/>
             <w:r>
               <w:rPr>
                 <w:b/>
@@ -2603,19 +2533,11 @@
                 <w:lang w:val="en-US"/>
               </w:rPr>
             </w:pPr>
-            <w:proofErr w:type="spellStart"/>
             <w:r>
               <w:rPr>
                 <w:lang w:val="en-US"/>
               </w:rPr>
-              <w:t>Pemimpin</w:t>
-            </w:r>
-            <w:proofErr w:type="spellEnd"/>
-            <w:r>
-              <w:rPr>
-                <w:lang w:val="en-US"/>
-              </w:rPr>
-              <w:t xml:space="preserve"> Perusahaan</w:t>
+              <w:t>Pemimpin Perusahaan</w:t>
             </w:r>
           </w:p>
         </w:tc>
@@ -2640,28 +2562,12 @@
                 <w:lang w:val="en-US"/>
               </w:rPr>
             </w:pPr>
-            <w:proofErr w:type="spellStart"/>
             <w:r>
               <w:rPr>
                 <w:lang w:val="en-US"/>
               </w:rPr>
-              <w:t>Pembimbing</w:t>
+              <w:t>Pembimbing Prakerin</w:t>
             </w:r>
-            <w:proofErr w:type="spellEnd"/>
-            <w:r>
-              <w:rPr>
-                <w:lang w:val="en-US"/>
-              </w:rPr>
-              <w:t xml:space="preserve"> </w:t>
-            </w:r>
-            <w:proofErr w:type="spellStart"/>
-            <w:r>
-              <w:rPr>
-                <w:lang w:val="en-US"/>
-              </w:rPr>
-              <w:t>Prakerin</w:t>
-            </w:r>
-            <w:proofErr w:type="spellEnd"/>
           </w:p>
         </w:tc>
       </w:tr>
@@ -2741,39 +2647,8 @@
                 <w:u w:val="single"/>
                 <w:lang w:val="en-US"/>
               </w:rPr>
-              <w:t xml:space="preserve"> </w:t>
+              <w:t xml:space="preserve"> S.kom, M,kom</w:t>
             </w:r>
-            <w:proofErr w:type="spellStart"/>
-            <w:r>
-              <w:rPr>
-                <w:b/>
-                <w:sz w:val="24"/>
-                <w:u w:val="single"/>
-                <w:lang w:val="en-US"/>
-              </w:rPr>
-              <w:t>S.kom</w:t>
-            </w:r>
-            <w:proofErr w:type="spellEnd"/>
-            <w:r>
-              <w:rPr>
-                <w:b/>
-                <w:sz w:val="24"/>
-                <w:u w:val="single"/>
-                <w:lang w:val="en-US"/>
-              </w:rPr>
-              <w:t xml:space="preserve">, </w:t>
-            </w:r>
-            <w:proofErr w:type="spellStart"/>
-            <w:r>
-              <w:rPr>
-                <w:b/>
-                <w:sz w:val="24"/>
-                <w:u w:val="single"/>
-                <w:lang w:val="en-US"/>
-              </w:rPr>
-              <w:t>M,kom</w:t>
-            </w:r>
-            <w:proofErr w:type="spellEnd"/>
           </w:p>
         </w:tc>
         <w:tc>
@@ -2826,39 +2701,8 @@
                 <w:u w:val="single"/>
                 <w:lang w:val="en-US"/>
               </w:rPr>
-              <w:t xml:space="preserve"> </w:t>
+              <w:t xml:space="preserve"> S.kom, M,kom</w:t>
             </w:r>
-            <w:proofErr w:type="spellStart"/>
-            <w:r>
-              <w:rPr>
-                <w:b/>
-                <w:sz w:val="24"/>
-                <w:u w:val="single"/>
-                <w:lang w:val="en-US"/>
-              </w:rPr>
-              <w:t>S.kom</w:t>
-            </w:r>
-            <w:proofErr w:type="spellEnd"/>
-            <w:r>
-              <w:rPr>
-                <w:b/>
-                <w:sz w:val="24"/>
-                <w:u w:val="single"/>
-                <w:lang w:val="en-US"/>
-              </w:rPr>
-              <w:t xml:space="preserve">, </w:t>
-            </w:r>
-            <w:proofErr w:type="spellStart"/>
-            <w:r>
-              <w:rPr>
-                <w:b/>
-                <w:sz w:val="24"/>
-                <w:u w:val="single"/>
-                <w:lang w:val="en-US"/>
-              </w:rPr>
-              <w:t>M,kom</w:t>
-            </w:r>
-            <w:proofErr w:type="spellEnd"/>
           </w:p>
         </w:tc>
       </w:tr>
@@ -2963,357 +2807,23 @@
           <w:szCs w:val="24"/>
           <w:lang w:val="en-ID" w:eastAsia="en-ID"/>
         </w:rPr>
-        <w:t xml:space="preserve">Puji dan </w:t>
-      </w:r>
-      <w:proofErr w:type="spellStart"/>
+        <w:t>Puji dan syukur penulis panjatkan kepada Tuhan Yang Maha Esa atas berkat dan rahmat-Nyalah sehingga penulis dapat menyelesaikan proposal penelitian yang berjudul “</w:t>
+      </w:r>
       <w:r>
         <w:rPr>
           <w:sz w:val="24"/>
           <w:szCs w:val="24"/>
           <w:lang w:val="en-ID" w:eastAsia="en-ID"/>
         </w:rPr>
-        <w:t>syukur</w:t>
-      </w:r>
-      <w:proofErr w:type="spellEnd"/>
+        <w:t>Pengembangan aplikasi Go Tap berbasis Laravel dan Vue JS</w:t>
+      </w:r>
       <w:r>
         <w:rPr>
           <w:sz w:val="24"/>
           <w:szCs w:val="24"/>
           <w:lang w:val="en-ID" w:eastAsia="en-ID"/>
         </w:rPr>
-        <w:t xml:space="preserve"> </w:t>
-      </w:r>
-      <w:proofErr w:type="spellStart"/>
-      <w:r>
-        <w:rPr>
-          <w:sz w:val="24"/>
-          <w:szCs w:val="24"/>
-          <w:lang w:val="en-ID" w:eastAsia="en-ID"/>
-        </w:rPr>
-        <w:t>penulis</w:t>
-      </w:r>
-      <w:proofErr w:type="spellEnd"/>
-      <w:r>
-        <w:rPr>
-          <w:sz w:val="24"/>
-          <w:szCs w:val="24"/>
-          <w:lang w:val="en-ID" w:eastAsia="en-ID"/>
-        </w:rPr>
-        <w:t xml:space="preserve"> </w:t>
-      </w:r>
-      <w:proofErr w:type="spellStart"/>
-      <w:r>
-        <w:rPr>
-          <w:sz w:val="24"/>
-          <w:szCs w:val="24"/>
-          <w:lang w:val="en-ID" w:eastAsia="en-ID"/>
-        </w:rPr>
-        <w:t>panjatkan</w:t>
-      </w:r>
-      <w:proofErr w:type="spellEnd"/>
-      <w:r>
-        <w:rPr>
-          <w:sz w:val="24"/>
-          <w:szCs w:val="24"/>
-          <w:lang w:val="en-ID" w:eastAsia="en-ID"/>
-        </w:rPr>
-        <w:t xml:space="preserve"> </w:t>
-      </w:r>
-      <w:proofErr w:type="spellStart"/>
-      <w:r>
-        <w:rPr>
-          <w:sz w:val="24"/>
-          <w:szCs w:val="24"/>
-          <w:lang w:val="en-ID" w:eastAsia="en-ID"/>
-        </w:rPr>
-        <w:t>kepada</w:t>
-      </w:r>
-      <w:proofErr w:type="spellEnd"/>
-      <w:r>
-        <w:rPr>
-          <w:sz w:val="24"/>
-          <w:szCs w:val="24"/>
-          <w:lang w:val="en-ID" w:eastAsia="en-ID"/>
-        </w:rPr>
-        <w:t xml:space="preserve"> Tuhan Yang Maha </w:t>
-      </w:r>
-      <w:proofErr w:type="spellStart"/>
-      <w:r>
-        <w:rPr>
-          <w:sz w:val="24"/>
-          <w:szCs w:val="24"/>
-          <w:lang w:val="en-ID" w:eastAsia="en-ID"/>
-        </w:rPr>
-        <w:t>Esa</w:t>
-      </w:r>
-      <w:proofErr w:type="spellEnd"/>
-      <w:r>
-        <w:rPr>
-          <w:sz w:val="24"/>
-          <w:szCs w:val="24"/>
-          <w:lang w:val="en-ID" w:eastAsia="en-ID"/>
-        </w:rPr>
-        <w:t xml:space="preserve"> </w:t>
-      </w:r>
-      <w:proofErr w:type="spellStart"/>
-      <w:r>
-        <w:rPr>
-          <w:sz w:val="24"/>
-          <w:szCs w:val="24"/>
-          <w:lang w:val="en-ID" w:eastAsia="en-ID"/>
-        </w:rPr>
-        <w:t>atas</w:t>
-      </w:r>
-      <w:proofErr w:type="spellEnd"/>
-      <w:r>
-        <w:rPr>
-          <w:sz w:val="24"/>
-          <w:szCs w:val="24"/>
-          <w:lang w:val="en-ID" w:eastAsia="en-ID"/>
-        </w:rPr>
-        <w:t xml:space="preserve"> </w:t>
-      </w:r>
-      <w:proofErr w:type="spellStart"/>
-      <w:r>
-        <w:rPr>
-          <w:sz w:val="24"/>
-          <w:szCs w:val="24"/>
-          <w:lang w:val="en-ID" w:eastAsia="en-ID"/>
-        </w:rPr>
-        <w:t>berkat</w:t>
-      </w:r>
-      <w:proofErr w:type="spellEnd"/>
-      <w:r>
-        <w:rPr>
-          <w:sz w:val="24"/>
-          <w:szCs w:val="24"/>
-          <w:lang w:val="en-ID" w:eastAsia="en-ID"/>
-        </w:rPr>
-        <w:t xml:space="preserve"> dan </w:t>
-      </w:r>
-      <w:proofErr w:type="spellStart"/>
-      <w:r>
-        <w:rPr>
-          <w:sz w:val="24"/>
-          <w:szCs w:val="24"/>
-          <w:lang w:val="en-ID" w:eastAsia="en-ID"/>
-        </w:rPr>
-        <w:t>rahmat</w:t>
-      </w:r>
-      <w:proofErr w:type="spellEnd"/>
-      <w:r>
-        <w:rPr>
-          <w:sz w:val="24"/>
-          <w:szCs w:val="24"/>
-          <w:lang w:val="en-ID" w:eastAsia="en-ID"/>
-        </w:rPr>
-        <w:t xml:space="preserve">-Nyalah </w:t>
-      </w:r>
-      <w:proofErr w:type="spellStart"/>
-      <w:r>
-        <w:rPr>
-          <w:sz w:val="24"/>
-          <w:szCs w:val="24"/>
-          <w:lang w:val="en-ID" w:eastAsia="en-ID"/>
-        </w:rPr>
-        <w:t>sehingga</w:t>
-      </w:r>
-      <w:proofErr w:type="spellEnd"/>
-      <w:r>
-        <w:rPr>
-          <w:sz w:val="24"/>
-          <w:szCs w:val="24"/>
-          <w:lang w:val="en-ID" w:eastAsia="en-ID"/>
-        </w:rPr>
-        <w:t xml:space="preserve"> </w:t>
-      </w:r>
-      <w:proofErr w:type="spellStart"/>
-      <w:r>
-        <w:rPr>
-          <w:sz w:val="24"/>
-          <w:szCs w:val="24"/>
-          <w:lang w:val="en-ID" w:eastAsia="en-ID"/>
-        </w:rPr>
-        <w:t>penulis</w:t>
-      </w:r>
-      <w:proofErr w:type="spellEnd"/>
-      <w:r>
-        <w:rPr>
-          <w:sz w:val="24"/>
-          <w:szCs w:val="24"/>
-          <w:lang w:val="en-ID" w:eastAsia="en-ID"/>
-        </w:rPr>
-        <w:t xml:space="preserve"> </w:t>
-      </w:r>
-      <w:proofErr w:type="spellStart"/>
-      <w:r>
-        <w:rPr>
-          <w:sz w:val="24"/>
-          <w:szCs w:val="24"/>
-          <w:lang w:val="en-ID" w:eastAsia="en-ID"/>
-        </w:rPr>
-        <w:t>dapat</w:t>
-      </w:r>
-      <w:proofErr w:type="spellEnd"/>
-      <w:r>
-        <w:rPr>
-          <w:sz w:val="24"/>
-          <w:szCs w:val="24"/>
-          <w:lang w:val="en-ID" w:eastAsia="en-ID"/>
-        </w:rPr>
-        <w:t xml:space="preserve"> </w:t>
-      </w:r>
-      <w:proofErr w:type="spellStart"/>
-      <w:r>
-        <w:rPr>
-          <w:sz w:val="24"/>
-          <w:szCs w:val="24"/>
-          <w:lang w:val="en-ID" w:eastAsia="en-ID"/>
-        </w:rPr>
-        <w:t>menyelesaikan</w:t>
-      </w:r>
-      <w:proofErr w:type="spellEnd"/>
-      <w:r>
-        <w:rPr>
-          <w:sz w:val="24"/>
-          <w:szCs w:val="24"/>
-          <w:lang w:val="en-ID" w:eastAsia="en-ID"/>
-        </w:rPr>
-        <w:t xml:space="preserve"> proposal </w:t>
-      </w:r>
-      <w:proofErr w:type="spellStart"/>
-      <w:r>
-        <w:rPr>
-          <w:sz w:val="24"/>
-          <w:szCs w:val="24"/>
-          <w:lang w:val="en-ID" w:eastAsia="en-ID"/>
-        </w:rPr>
-        <w:t>penelitian</w:t>
-      </w:r>
-      <w:proofErr w:type="spellEnd"/>
-      <w:r>
-        <w:rPr>
-          <w:sz w:val="24"/>
-          <w:szCs w:val="24"/>
-          <w:lang w:val="en-ID" w:eastAsia="en-ID"/>
-        </w:rPr>
-        <w:t xml:space="preserve"> yang </w:t>
-      </w:r>
-      <w:proofErr w:type="spellStart"/>
-      <w:r>
-        <w:rPr>
-          <w:sz w:val="24"/>
-          <w:szCs w:val="24"/>
-          <w:lang w:val="en-ID" w:eastAsia="en-ID"/>
-        </w:rPr>
-        <w:t>berjudul</w:t>
-      </w:r>
-      <w:proofErr w:type="spellEnd"/>
-      <w:r>
-        <w:rPr>
-          <w:sz w:val="24"/>
-          <w:szCs w:val="24"/>
-          <w:lang w:val="en-ID" w:eastAsia="en-ID"/>
-        </w:rPr>
-        <w:t xml:space="preserve"> “</w:t>
-      </w:r>
-      <w:proofErr w:type="spellStart"/>
-      <w:r>
-        <w:rPr>
-          <w:sz w:val="24"/>
-          <w:szCs w:val="24"/>
-          <w:lang w:val="en-ID" w:eastAsia="en-ID"/>
-        </w:rPr>
-        <w:t>Pengembangan</w:t>
-      </w:r>
-      <w:proofErr w:type="spellEnd"/>
-      <w:r>
-        <w:rPr>
-          <w:sz w:val="24"/>
-          <w:szCs w:val="24"/>
-          <w:lang w:val="en-ID" w:eastAsia="en-ID"/>
-        </w:rPr>
-        <w:t xml:space="preserve"> </w:t>
-      </w:r>
-      <w:proofErr w:type="spellStart"/>
-      <w:r>
-        <w:rPr>
-          <w:sz w:val="24"/>
-          <w:szCs w:val="24"/>
-          <w:lang w:val="en-ID" w:eastAsia="en-ID"/>
-        </w:rPr>
-        <w:t>aplikasi</w:t>
-      </w:r>
-      <w:proofErr w:type="spellEnd"/>
-      <w:r>
-        <w:rPr>
-          <w:sz w:val="24"/>
-          <w:szCs w:val="24"/>
-          <w:lang w:val="en-ID" w:eastAsia="en-ID"/>
-        </w:rPr>
-        <w:t xml:space="preserve"> Go Tap </w:t>
-      </w:r>
-      <w:proofErr w:type="spellStart"/>
-      <w:r>
-        <w:rPr>
-          <w:sz w:val="24"/>
-          <w:szCs w:val="24"/>
-          <w:lang w:val="en-ID" w:eastAsia="en-ID"/>
-        </w:rPr>
-        <w:t>berbasis</w:t>
-      </w:r>
-      <w:proofErr w:type="spellEnd"/>
-      <w:r>
-        <w:rPr>
-          <w:sz w:val="24"/>
-          <w:szCs w:val="24"/>
-          <w:lang w:val="en-ID" w:eastAsia="en-ID"/>
-        </w:rPr>
-        <w:t xml:space="preserve"> Laravel dan Vue JS</w:t>
-      </w:r>
-      <w:r>
-        <w:rPr>
-          <w:sz w:val="24"/>
-          <w:szCs w:val="24"/>
-          <w:lang w:val="en-ID" w:eastAsia="en-ID"/>
-        </w:rPr>
-        <w:t xml:space="preserve">” </w:t>
-      </w:r>
-      <w:proofErr w:type="spellStart"/>
-      <w:r>
-        <w:rPr>
-          <w:sz w:val="24"/>
-          <w:szCs w:val="24"/>
-          <w:lang w:val="en-ID" w:eastAsia="en-ID"/>
-        </w:rPr>
-        <w:t>tepat</w:t>
-      </w:r>
-      <w:proofErr w:type="spellEnd"/>
-      <w:r>
-        <w:rPr>
-          <w:sz w:val="24"/>
-          <w:szCs w:val="24"/>
-          <w:lang w:val="en-ID" w:eastAsia="en-ID"/>
-        </w:rPr>
-        <w:t xml:space="preserve"> pada </w:t>
-      </w:r>
-      <w:proofErr w:type="spellStart"/>
-      <w:r>
-        <w:rPr>
-          <w:sz w:val="24"/>
-          <w:szCs w:val="24"/>
-          <w:lang w:val="en-ID" w:eastAsia="en-ID"/>
-        </w:rPr>
-        <w:t>waktunya</w:t>
-      </w:r>
-      <w:proofErr w:type="spellEnd"/>
-      <w:r>
-        <w:rPr>
-          <w:sz w:val="24"/>
-          <w:szCs w:val="24"/>
-          <w:lang w:val="en-ID" w:eastAsia="en-ID"/>
-        </w:rPr>
-        <w:t>.</w:t>
+        <w:t>” tepat pada waktunya.</w:t>
       </w:r>
     </w:p>
     <w:p>
@@ -3333,295 +2843,7 @@
           <w:szCs w:val="24"/>
           <w:lang w:val="en-ID" w:eastAsia="en-ID"/>
         </w:rPr>
-        <w:t xml:space="preserve">Adapun </w:t>
-      </w:r>
-      <w:proofErr w:type="spellStart"/>
-      <w:r>
-        <w:rPr>
-          <w:sz w:val="24"/>
-          <w:szCs w:val="24"/>
-          <w:lang w:val="en-ID" w:eastAsia="en-ID"/>
-        </w:rPr>
-        <w:t>tujuan</w:t>
-      </w:r>
-      <w:proofErr w:type="spellEnd"/>
-      <w:r>
-        <w:rPr>
-          <w:sz w:val="24"/>
-          <w:szCs w:val="24"/>
-          <w:lang w:val="en-ID" w:eastAsia="en-ID"/>
-        </w:rPr>
-        <w:t xml:space="preserve"> </w:t>
-      </w:r>
-      <w:proofErr w:type="spellStart"/>
-      <w:r>
-        <w:rPr>
-          <w:sz w:val="24"/>
-          <w:szCs w:val="24"/>
-          <w:lang w:val="en-ID" w:eastAsia="en-ID"/>
-        </w:rPr>
-        <w:t>dari</w:t>
-      </w:r>
-      <w:proofErr w:type="spellEnd"/>
-      <w:r>
-        <w:rPr>
-          <w:sz w:val="24"/>
-          <w:szCs w:val="24"/>
-          <w:lang w:val="en-ID" w:eastAsia="en-ID"/>
-        </w:rPr>
-        <w:t xml:space="preserve"> </w:t>
-      </w:r>
-      <w:proofErr w:type="spellStart"/>
-      <w:r>
-        <w:rPr>
-          <w:sz w:val="24"/>
-          <w:szCs w:val="24"/>
-          <w:lang w:val="en-ID" w:eastAsia="en-ID"/>
-        </w:rPr>
-        <w:t>penulisan</w:t>
-      </w:r>
-      <w:proofErr w:type="spellEnd"/>
-      <w:r>
-        <w:rPr>
-          <w:sz w:val="24"/>
-          <w:szCs w:val="24"/>
-          <w:lang w:val="en-ID" w:eastAsia="en-ID"/>
-        </w:rPr>
-        <w:t xml:space="preserve"> proposal </w:t>
-      </w:r>
-      <w:proofErr w:type="spellStart"/>
-      <w:r>
-        <w:rPr>
-          <w:sz w:val="24"/>
-          <w:szCs w:val="24"/>
-          <w:lang w:val="en-ID" w:eastAsia="en-ID"/>
-        </w:rPr>
-        <w:t>penelitian</w:t>
-      </w:r>
-      <w:proofErr w:type="spellEnd"/>
-      <w:r>
-        <w:rPr>
-          <w:sz w:val="24"/>
-          <w:szCs w:val="24"/>
-          <w:lang w:val="en-ID" w:eastAsia="en-ID"/>
-        </w:rPr>
-        <w:t xml:space="preserve"> </w:t>
-      </w:r>
-      <w:proofErr w:type="spellStart"/>
-      <w:r>
-        <w:rPr>
-          <w:sz w:val="24"/>
-          <w:szCs w:val="24"/>
-          <w:lang w:val="en-ID" w:eastAsia="en-ID"/>
-        </w:rPr>
-        <w:t>ini</w:t>
-      </w:r>
-      <w:proofErr w:type="spellEnd"/>
-      <w:r>
-        <w:rPr>
-          <w:sz w:val="24"/>
-          <w:szCs w:val="24"/>
-          <w:lang w:val="en-ID" w:eastAsia="en-ID"/>
-        </w:rPr>
-        <w:t xml:space="preserve"> </w:t>
-      </w:r>
-      <w:proofErr w:type="spellStart"/>
-      <w:r>
-        <w:rPr>
-          <w:sz w:val="24"/>
-          <w:szCs w:val="24"/>
-          <w:lang w:val="en-ID" w:eastAsia="en-ID"/>
-        </w:rPr>
-        <w:t>adalah</w:t>
-      </w:r>
-      <w:proofErr w:type="spellEnd"/>
-      <w:r>
-        <w:rPr>
-          <w:sz w:val="24"/>
-          <w:szCs w:val="24"/>
-          <w:lang w:val="en-ID" w:eastAsia="en-ID"/>
-        </w:rPr>
-        <w:t xml:space="preserve"> </w:t>
-      </w:r>
-      <w:proofErr w:type="spellStart"/>
-      <w:r>
-        <w:rPr>
-          <w:sz w:val="24"/>
-          <w:szCs w:val="24"/>
-          <w:lang w:val="en-ID" w:eastAsia="en-ID"/>
-        </w:rPr>
-        <w:t>untuk</w:t>
-      </w:r>
-      <w:proofErr w:type="spellEnd"/>
-      <w:r>
-        <w:rPr>
-          <w:sz w:val="24"/>
-          <w:szCs w:val="24"/>
-          <w:lang w:val="en-ID" w:eastAsia="en-ID"/>
-        </w:rPr>
-        <w:t xml:space="preserve"> </w:t>
-      </w:r>
-      <w:proofErr w:type="spellStart"/>
-      <w:r>
-        <w:rPr>
-          <w:sz w:val="24"/>
-          <w:szCs w:val="24"/>
-          <w:lang w:val="en-ID" w:eastAsia="en-ID"/>
-        </w:rPr>
-        <w:t>mempelajari</w:t>
-      </w:r>
-      <w:proofErr w:type="spellEnd"/>
-      <w:r>
-        <w:rPr>
-          <w:sz w:val="24"/>
-          <w:szCs w:val="24"/>
-          <w:lang w:val="en-ID" w:eastAsia="en-ID"/>
-        </w:rPr>
-        <w:t xml:space="preserve"> </w:t>
-      </w:r>
-      <w:proofErr w:type="spellStart"/>
-      <w:r>
-        <w:rPr>
-          <w:sz w:val="24"/>
-          <w:szCs w:val="24"/>
-          <w:lang w:val="en-ID" w:eastAsia="en-ID"/>
-        </w:rPr>
-        <w:t>cara</w:t>
-      </w:r>
-      <w:proofErr w:type="spellEnd"/>
-      <w:r>
-        <w:rPr>
-          <w:sz w:val="24"/>
-          <w:szCs w:val="24"/>
-          <w:lang w:val="en-ID" w:eastAsia="en-ID"/>
-        </w:rPr>
-        <w:t xml:space="preserve"> </w:t>
-      </w:r>
-      <w:proofErr w:type="spellStart"/>
-      <w:r>
-        <w:rPr>
-          <w:sz w:val="24"/>
-          <w:szCs w:val="24"/>
-          <w:lang w:val="en-ID" w:eastAsia="en-ID"/>
-        </w:rPr>
-        <w:t>pembuatan</w:t>
-      </w:r>
-      <w:proofErr w:type="spellEnd"/>
-      <w:r>
-        <w:rPr>
-          <w:sz w:val="24"/>
-          <w:szCs w:val="24"/>
-          <w:lang w:val="en-ID" w:eastAsia="en-ID"/>
-        </w:rPr>
-        <w:t xml:space="preserve"> </w:t>
-      </w:r>
-      <w:proofErr w:type="spellStart"/>
-      <w:r>
-        <w:rPr>
-          <w:sz w:val="24"/>
-          <w:szCs w:val="24"/>
-          <w:lang w:val="en-ID" w:eastAsia="en-ID"/>
-        </w:rPr>
-        <w:t>skripsi</w:t>
-      </w:r>
-      <w:proofErr w:type="spellEnd"/>
-      <w:r>
-        <w:rPr>
-          <w:sz w:val="24"/>
-          <w:szCs w:val="24"/>
-          <w:lang w:val="en-ID" w:eastAsia="en-ID"/>
-        </w:rPr>
-        <w:t xml:space="preserve"> pada Universitas Angkasa Raya dan </w:t>
-      </w:r>
-      <w:proofErr w:type="spellStart"/>
-      <w:r>
-        <w:rPr>
-          <w:sz w:val="24"/>
-          <w:szCs w:val="24"/>
-          <w:lang w:val="en-ID" w:eastAsia="en-ID"/>
-        </w:rPr>
-        <w:t>untuk</w:t>
-      </w:r>
-      <w:proofErr w:type="spellEnd"/>
-      <w:r>
-        <w:rPr>
-          <w:sz w:val="24"/>
-          <w:szCs w:val="24"/>
-          <w:lang w:val="en-ID" w:eastAsia="en-ID"/>
-        </w:rPr>
-        <w:t xml:space="preserve"> </w:t>
-      </w:r>
-      <w:proofErr w:type="spellStart"/>
-      <w:r>
-        <w:rPr>
-          <w:sz w:val="24"/>
-          <w:szCs w:val="24"/>
-          <w:lang w:val="en-ID" w:eastAsia="en-ID"/>
-        </w:rPr>
-        <w:t>memperoleh</w:t>
-      </w:r>
-      <w:proofErr w:type="spellEnd"/>
-      <w:r>
-        <w:rPr>
-          <w:sz w:val="24"/>
-          <w:szCs w:val="24"/>
-          <w:lang w:val="en-ID" w:eastAsia="en-ID"/>
-        </w:rPr>
-        <w:t xml:space="preserve"> </w:t>
-      </w:r>
-      <w:proofErr w:type="spellStart"/>
-      <w:r>
-        <w:rPr>
-          <w:sz w:val="24"/>
-          <w:szCs w:val="24"/>
-          <w:lang w:val="en-ID" w:eastAsia="en-ID"/>
-        </w:rPr>
-        <w:t>gelar</w:t>
-      </w:r>
-      <w:proofErr w:type="spellEnd"/>
-      <w:r>
-        <w:rPr>
-          <w:sz w:val="24"/>
-          <w:szCs w:val="24"/>
-          <w:lang w:val="en-ID" w:eastAsia="en-ID"/>
-        </w:rPr>
-        <w:t xml:space="preserve"> Sarjana Ekonomi </w:t>
-      </w:r>
-      <w:proofErr w:type="spellStart"/>
-      <w:r>
-        <w:rPr>
-          <w:sz w:val="24"/>
-          <w:szCs w:val="24"/>
-          <w:lang w:val="en-ID" w:eastAsia="en-ID"/>
-        </w:rPr>
-        <w:t>jurusan</w:t>
-      </w:r>
-      <w:proofErr w:type="spellEnd"/>
-      <w:r>
-        <w:rPr>
-          <w:sz w:val="24"/>
-          <w:szCs w:val="24"/>
-          <w:lang w:val="en-ID" w:eastAsia="en-ID"/>
-        </w:rPr>
-        <w:t xml:space="preserve"> </w:t>
-      </w:r>
-      <w:proofErr w:type="spellStart"/>
-      <w:r>
-        <w:rPr>
-          <w:sz w:val="24"/>
-          <w:szCs w:val="24"/>
-          <w:lang w:val="en-ID" w:eastAsia="en-ID"/>
-        </w:rPr>
-        <w:t>Akuntansi</w:t>
-      </w:r>
-      <w:proofErr w:type="spellEnd"/>
-      <w:r>
-        <w:rPr>
-          <w:sz w:val="24"/>
-          <w:szCs w:val="24"/>
-          <w:lang w:val="en-ID" w:eastAsia="en-ID"/>
-        </w:rPr>
-        <w:t>.</w:t>
+        <w:t>Adapun tujuan dari penulisan proposal penelitian ini adalah untuk mempelajari cara pembuatan skripsi pada Universitas Angkasa Raya dan untuk memperoleh gelar Sarjana Ekonomi jurusan Akuntansi.</w:t>
       </w:r>
     </w:p>
     <w:p>
@@ -3641,511 +2863,7 @@
           <w:szCs w:val="24"/>
           <w:lang w:val="en-ID" w:eastAsia="en-ID"/>
         </w:rPr>
-        <w:t xml:space="preserve">Pada </w:t>
-      </w:r>
-      <w:proofErr w:type="spellStart"/>
-      <w:r>
-        <w:rPr>
-          <w:sz w:val="24"/>
-          <w:szCs w:val="24"/>
-          <w:lang w:val="en-ID" w:eastAsia="en-ID"/>
-        </w:rPr>
-        <w:t>kesempatan</w:t>
-      </w:r>
-      <w:proofErr w:type="spellEnd"/>
-      <w:r>
-        <w:rPr>
-          <w:sz w:val="24"/>
-          <w:szCs w:val="24"/>
-          <w:lang w:val="en-ID" w:eastAsia="en-ID"/>
-        </w:rPr>
-        <w:t xml:space="preserve"> </w:t>
-      </w:r>
-      <w:proofErr w:type="spellStart"/>
-      <w:r>
-        <w:rPr>
-          <w:sz w:val="24"/>
-          <w:szCs w:val="24"/>
-          <w:lang w:val="en-ID" w:eastAsia="en-ID"/>
-        </w:rPr>
-        <w:t>ini</w:t>
-      </w:r>
-      <w:proofErr w:type="spellEnd"/>
-      <w:r>
-        <w:rPr>
-          <w:sz w:val="24"/>
-          <w:szCs w:val="24"/>
-          <w:lang w:val="en-ID" w:eastAsia="en-ID"/>
-        </w:rPr>
-        <w:t xml:space="preserve">, </w:t>
-      </w:r>
-      <w:proofErr w:type="spellStart"/>
-      <w:r>
-        <w:rPr>
-          <w:sz w:val="24"/>
-          <w:szCs w:val="24"/>
-          <w:lang w:val="en-ID" w:eastAsia="en-ID"/>
-        </w:rPr>
-        <w:t>penulis</w:t>
-      </w:r>
-      <w:proofErr w:type="spellEnd"/>
-      <w:r>
-        <w:rPr>
-          <w:sz w:val="24"/>
-          <w:szCs w:val="24"/>
-          <w:lang w:val="en-ID" w:eastAsia="en-ID"/>
-        </w:rPr>
-        <w:t xml:space="preserve"> </w:t>
-      </w:r>
-      <w:proofErr w:type="spellStart"/>
-      <w:r>
-        <w:rPr>
-          <w:sz w:val="24"/>
-          <w:szCs w:val="24"/>
-          <w:lang w:val="en-ID" w:eastAsia="en-ID"/>
-        </w:rPr>
-        <w:t>hendak</w:t>
-      </w:r>
-      <w:proofErr w:type="spellEnd"/>
-      <w:r>
-        <w:rPr>
-          <w:sz w:val="24"/>
-          <w:szCs w:val="24"/>
-          <w:lang w:val="en-ID" w:eastAsia="en-ID"/>
-        </w:rPr>
-        <w:t xml:space="preserve"> </w:t>
-      </w:r>
-      <w:proofErr w:type="spellStart"/>
-      <w:r>
-        <w:rPr>
-          <w:sz w:val="24"/>
-          <w:szCs w:val="24"/>
-          <w:lang w:val="en-ID" w:eastAsia="en-ID"/>
-        </w:rPr>
-        <w:t>menyampaikan</w:t>
-      </w:r>
-      <w:proofErr w:type="spellEnd"/>
-      <w:r>
-        <w:rPr>
-          <w:sz w:val="24"/>
-          <w:szCs w:val="24"/>
-          <w:lang w:val="en-ID" w:eastAsia="en-ID"/>
-        </w:rPr>
-        <w:t xml:space="preserve"> </w:t>
-      </w:r>
-      <w:proofErr w:type="spellStart"/>
-      <w:r>
-        <w:rPr>
-          <w:sz w:val="24"/>
-          <w:szCs w:val="24"/>
-          <w:lang w:val="en-ID" w:eastAsia="en-ID"/>
-        </w:rPr>
-        <w:t>terima</w:t>
-      </w:r>
-      <w:proofErr w:type="spellEnd"/>
-      <w:r>
-        <w:rPr>
-          <w:sz w:val="24"/>
-          <w:szCs w:val="24"/>
-          <w:lang w:val="en-ID" w:eastAsia="en-ID"/>
-        </w:rPr>
-        <w:t xml:space="preserve"> </w:t>
-      </w:r>
-      <w:proofErr w:type="spellStart"/>
-      <w:r>
-        <w:rPr>
-          <w:sz w:val="24"/>
-          <w:szCs w:val="24"/>
-          <w:lang w:val="en-ID" w:eastAsia="en-ID"/>
-        </w:rPr>
-        <w:t>kasih</w:t>
-      </w:r>
-      <w:proofErr w:type="spellEnd"/>
-      <w:r>
-        <w:rPr>
-          <w:sz w:val="24"/>
-          <w:szCs w:val="24"/>
-          <w:lang w:val="en-ID" w:eastAsia="en-ID"/>
-        </w:rPr>
-        <w:t xml:space="preserve"> </w:t>
-      </w:r>
-      <w:proofErr w:type="spellStart"/>
-      <w:r>
-        <w:rPr>
-          <w:sz w:val="24"/>
-          <w:szCs w:val="24"/>
-          <w:lang w:val="en-ID" w:eastAsia="en-ID"/>
-        </w:rPr>
-        <w:t>kepada</w:t>
-      </w:r>
-      <w:proofErr w:type="spellEnd"/>
-      <w:r>
-        <w:rPr>
-          <w:sz w:val="24"/>
-          <w:szCs w:val="24"/>
-          <w:lang w:val="en-ID" w:eastAsia="en-ID"/>
-        </w:rPr>
-        <w:t xml:space="preserve"> </w:t>
-      </w:r>
-      <w:proofErr w:type="spellStart"/>
-      <w:r>
-        <w:rPr>
-          <w:sz w:val="24"/>
-          <w:szCs w:val="24"/>
-          <w:lang w:val="en-ID" w:eastAsia="en-ID"/>
-        </w:rPr>
-        <w:t>semua</w:t>
-      </w:r>
-      <w:proofErr w:type="spellEnd"/>
-      <w:r>
-        <w:rPr>
-          <w:sz w:val="24"/>
-          <w:szCs w:val="24"/>
-          <w:lang w:val="en-ID" w:eastAsia="en-ID"/>
-        </w:rPr>
-        <w:t xml:space="preserve"> </w:t>
-      </w:r>
-      <w:proofErr w:type="spellStart"/>
-      <w:r>
-        <w:rPr>
-          <w:sz w:val="24"/>
-          <w:szCs w:val="24"/>
-          <w:lang w:val="en-ID" w:eastAsia="en-ID"/>
-        </w:rPr>
-        <w:t>pihak</w:t>
-      </w:r>
-      <w:proofErr w:type="spellEnd"/>
-      <w:r>
-        <w:rPr>
-          <w:sz w:val="24"/>
-          <w:szCs w:val="24"/>
-          <w:lang w:val="en-ID" w:eastAsia="en-ID"/>
-        </w:rPr>
-        <w:t xml:space="preserve"> yang </w:t>
-      </w:r>
-      <w:proofErr w:type="spellStart"/>
-      <w:r>
-        <w:rPr>
-          <w:sz w:val="24"/>
-          <w:szCs w:val="24"/>
-          <w:lang w:val="en-ID" w:eastAsia="en-ID"/>
-        </w:rPr>
-        <w:t>telah</w:t>
-      </w:r>
-      <w:proofErr w:type="spellEnd"/>
-      <w:r>
-        <w:rPr>
-          <w:sz w:val="24"/>
-          <w:szCs w:val="24"/>
-          <w:lang w:val="en-ID" w:eastAsia="en-ID"/>
-        </w:rPr>
-        <w:t xml:space="preserve"> </w:t>
-      </w:r>
-      <w:proofErr w:type="spellStart"/>
-      <w:r>
-        <w:rPr>
-          <w:sz w:val="24"/>
-          <w:szCs w:val="24"/>
-          <w:lang w:val="en-ID" w:eastAsia="en-ID"/>
-        </w:rPr>
-        <w:t>memberikan</w:t>
-      </w:r>
-      <w:proofErr w:type="spellEnd"/>
-      <w:r>
-        <w:rPr>
-          <w:sz w:val="24"/>
-          <w:szCs w:val="24"/>
-          <w:lang w:val="en-ID" w:eastAsia="en-ID"/>
-        </w:rPr>
-        <w:t xml:space="preserve"> </w:t>
-      </w:r>
-      <w:proofErr w:type="spellStart"/>
-      <w:r>
-        <w:rPr>
-          <w:sz w:val="24"/>
-          <w:szCs w:val="24"/>
-          <w:lang w:val="en-ID" w:eastAsia="en-ID"/>
-        </w:rPr>
-        <w:t>dukungan</w:t>
-      </w:r>
-      <w:proofErr w:type="spellEnd"/>
-      <w:r>
-        <w:rPr>
-          <w:sz w:val="24"/>
-          <w:szCs w:val="24"/>
-          <w:lang w:val="en-ID" w:eastAsia="en-ID"/>
-        </w:rPr>
-        <w:t xml:space="preserve"> </w:t>
-      </w:r>
-      <w:proofErr w:type="spellStart"/>
-      <w:r>
-        <w:rPr>
-          <w:sz w:val="24"/>
-          <w:szCs w:val="24"/>
-          <w:lang w:val="en-ID" w:eastAsia="en-ID"/>
-        </w:rPr>
-        <w:t>moril</w:t>
-      </w:r>
-      <w:proofErr w:type="spellEnd"/>
-      <w:r>
-        <w:rPr>
-          <w:sz w:val="24"/>
-          <w:szCs w:val="24"/>
-          <w:lang w:val="en-ID" w:eastAsia="en-ID"/>
-        </w:rPr>
-        <w:t xml:space="preserve"> </w:t>
-      </w:r>
-      <w:proofErr w:type="spellStart"/>
-      <w:r>
-        <w:rPr>
-          <w:sz w:val="24"/>
-          <w:szCs w:val="24"/>
-          <w:lang w:val="en-ID" w:eastAsia="en-ID"/>
-        </w:rPr>
-        <w:t>maupun</w:t>
-      </w:r>
-      <w:proofErr w:type="spellEnd"/>
-      <w:r>
-        <w:rPr>
-          <w:sz w:val="24"/>
-          <w:szCs w:val="24"/>
-          <w:lang w:val="en-ID" w:eastAsia="en-ID"/>
-        </w:rPr>
-        <w:t xml:space="preserve"> </w:t>
-      </w:r>
-      <w:proofErr w:type="spellStart"/>
-      <w:r>
-        <w:rPr>
-          <w:sz w:val="24"/>
-          <w:szCs w:val="24"/>
-          <w:lang w:val="en-ID" w:eastAsia="en-ID"/>
-        </w:rPr>
-        <w:t>materiil</w:t>
-      </w:r>
-      <w:proofErr w:type="spellEnd"/>
-      <w:r>
-        <w:rPr>
-          <w:sz w:val="24"/>
-          <w:szCs w:val="24"/>
-          <w:lang w:val="en-ID" w:eastAsia="en-ID"/>
-        </w:rPr>
-        <w:t xml:space="preserve"> </w:t>
-      </w:r>
-      <w:proofErr w:type="spellStart"/>
-      <w:r>
-        <w:rPr>
-          <w:sz w:val="24"/>
-          <w:szCs w:val="24"/>
-          <w:lang w:val="en-ID" w:eastAsia="en-ID"/>
-        </w:rPr>
-        <w:t>sehingga</w:t>
-      </w:r>
-      <w:proofErr w:type="spellEnd"/>
-      <w:r>
-        <w:rPr>
-          <w:sz w:val="24"/>
-          <w:szCs w:val="24"/>
-          <w:lang w:val="en-ID" w:eastAsia="en-ID"/>
-        </w:rPr>
-        <w:t xml:space="preserve"> proposal </w:t>
-      </w:r>
-      <w:proofErr w:type="spellStart"/>
-      <w:r>
-        <w:rPr>
-          <w:sz w:val="24"/>
-          <w:szCs w:val="24"/>
-          <w:lang w:val="en-ID" w:eastAsia="en-ID"/>
-        </w:rPr>
-        <w:t>penelitian</w:t>
-      </w:r>
-      <w:proofErr w:type="spellEnd"/>
-      <w:r>
-        <w:rPr>
-          <w:sz w:val="24"/>
-          <w:szCs w:val="24"/>
-          <w:lang w:val="en-ID" w:eastAsia="en-ID"/>
-        </w:rPr>
-        <w:t xml:space="preserve"> </w:t>
-      </w:r>
-      <w:proofErr w:type="spellStart"/>
-      <w:r>
-        <w:rPr>
-          <w:sz w:val="24"/>
-          <w:szCs w:val="24"/>
-          <w:lang w:val="en-ID" w:eastAsia="en-ID"/>
-        </w:rPr>
-        <w:t>ini</w:t>
-      </w:r>
-      <w:proofErr w:type="spellEnd"/>
-      <w:r>
-        <w:rPr>
-          <w:sz w:val="24"/>
-          <w:szCs w:val="24"/>
-          <w:lang w:val="en-ID" w:eastAsia="en-ID"/>
-        </w:rPr>
-        <w:t xml:space="preserve"> </w:t>
-      </w:r>
-      <w:proofErr w:type="spellStart"/>
-      <w:r>
-        <w:rPr>
-          <w:sz w:val="24"/>
-          <w:szCs w:val="24"/>
-          <w:lang w:val="en-ID" w:eastAsia="en-ID"/>
-        </w:rPr>
-        <w:t>dapat</w:t>
-      </w:r>
-      <w:proofErr w:type="spellEnd"/>
-      <w:r>
-        <w:rPr>
-          <w:sz w:val="24"/>
-          <w:szCs w:val="24"/>
-          <w:lang w:val="en-ID" w:eastAsia="en-ID"/>
-        </w:rPr>
-        <w:t xml:space="preserve"> </w:t>
-      </w:r>
-      <w:proofErr w:type="spellStart"/>
-      <w:r>
-        <w:rPr>
-          <w:sz w:val="24"/>
-          <w:szCs w:val="24"/>
-          <w:lang w:val="en-ID" w:eastAsia="en-ID"/>
-        </w:rPr>
-        <w:t>selesai</w:t>
-      </w:r>
-      <w:proofErr w:type="spellEnd"/>
-      <w:r>
-        <w:rPr>
-          <w:sz w:val="24"/>
-          <w:szCs w:val="24"/>
-          <w:lang w:val="en-ID" w:eastAsia="en-ID"/>
-        </w:rPr>
-        <w:t xml:space="preserve">. </w:t>
-      </w:r>
-      <w:proofErr w:type="spellStart"/>
-      <w:r>
-        <w:rPr>
-          <w:sz w:val="24"/>
-          <w:szCs w:val="24"/>
-          <w:lang w:val="en-ID" w:eastAsia="en-ID"/>
-        </w:rPr>
-        <w:t>Ucapan</w:t>
-      </w:r>
-      <w:proofErr w:type="spellEnd"/>
-      <w:r>
-        <w:rPr>
-          <w:sz w:val="24"/>
-          <w:szCs w:val="24"/>
-          <w:lang w:val="en-ID" w:eastAsia="en-ID"/>
-        </w:rPr>
-        <w:t xml:space="preserve"> </w:t>
-      </w:r>
-      <w:proofErr w:type="spellStart"/>
-      <w:r>
-        <w:rPr>
-          <w:sz w:val="24"/>
-          <w:szCs w:val="24"/>
-          <w:lang w:val="en-ID" w:eastAsia="en-ID"/>
-        </w:rPr>
-        <w:t>terima</w:t>
-      </w:r>
-      <w:proofErr w:type="spellEnd"/>
-      <w:r>
-        <w:rPr>
-          <w:sz w:val="24"/>
-          <w:szCs w:val="24"/>
-          <w:lang w:val="en-ID" w:eastAsia="en-ID"/>
-        </w:rPr>
-        <w:t xml:space="preserve"> </w:t>
-      </w:r>
-      <w:proofErr w:type="spellStart"/>
-      <w:r>
-        <w:rPr>
-          <w:sz w:val="24"/>
-          <w:szCs w:val="24"/>
-          <w:lang w:val="en-ID" w:eastAsia="en-ID"/>
-        </w:rPr>
-        <w:t>kasih</w:t>
-      </w:r>
-      <w:proofErr w:type="spellEnd"/>
-      <w:r>
-        <w:rPr>
-          <w:sz w:val="24"/>
-          <w:szCs w:val="24"/>
-          <w:lang w:val="en-ID" w:eastAsia="en-ID"/>
-        </w:rPr>
-        <w:t xml:space="preserve"> </w:t>
-      </w:r>
-      <w:proofErr w:type="spellStart"/>
-      <w:r>
-        <w:rPr>
-          <w:sz w:val="24"/>
-          <w:szCs w:val="24"/>
-          <w:lang w:val="en-ID" w:eastAsia="en-ID"/>
-        </w:rPr>
-        <w:t>ini</w:t>
-      </w:r>
-      <w:proofErr w:type="spellEnd"/>
-      <w:r>
-        <w:rPr>
-          <w:sz w:val="24"/>
-          <w:szCs w:val="24"/>
-          <w:lang w:val="en-ID" w:eastAsia="en-ID"/>
-        </w:rPr>
-        <w:t xml:space="preserve"> </w:t>
-      </w:r>
-      <w:proofErr w:type="spellStart"/>
-      <w:r>
-        <w:rPr>
-          <w:sz w:val="24"/>
-          <w:szCs w:val="24"/>
-          <w:lang w:val="en-ID" w:eastAsia="en-ID"/>
-        </w:rPr>
-        <w:t>penulis</w:t>
-      </w:r>
-      <w:proofErr w:type="spellEnd"/>
-      <w:r>
-        <w:rPr>
-          <w:sz w:val="24"/>
-          <w:szCs w:val="24"/>
-          <w:lang w:val="en-ID" w:eastAsia="en-ID"/>
-        </w:rPr>
-        <w:t xml:space="preserve"> </w:t>
-      </w:r>
-      <w:proofErr w:type="spellStart"/>
-      <w:r>
-        <w:rPr>
-          <w:sz w:val="24"/>
-          <w:szCs w:val="24"/>
-          <w:lang w:val="en-ID" w:eastAsia="en-ID"/>
-        </w:rPr>
-        <w:t>tujukan</w:t>
-      </w:r>
-      <w:proofErr w:type="spellEnd"/>
-      <w:r>
-        <w:rPr>
-          <w:sz w:val="24"/>
-          <w:szCs w:val="24"/>
-          <w:lang w:val="en-ID" w:eastAsia="en-ID"/>
-        </w:rPr>
-        <w:t xml:space="preserve"> </w:t>
-      </w:r>
-      <w:proofErr w:type="spellStart"/>
-      <w:r>
-        <w:rPr>
-          <w:sz w:val="24"/>
-          <w:szCs w:val="24"/>
-          <w:lang w:val="en-ID" w:eastAsia="en-ID"/>
-        </w:rPr>
-        <w:t>kepada</w:t>
-      </w:r>
-      <w:proofErr w:type="spellEnd"/>
-      <w:r>
-        <w:rPr>
-          <w:sz w:val="24"/>
-          <w:szCs w:val="24"/>
-          <w:lang w:val="en-ID" w:eastAsia="en-ID"/>
-        </w:rPr>
-        <w:t>:</w:t>
+        <w:t>Pada kesempatan ini, penulis hendak menyampaikan terima kasih kepada semua pihak yang telah memberikan dukungan moril maupun materiil sehingga proposal penelitian ini dapat selesai. Ucapan terima kasih ini penulis tujukan kepada:</w:t>
       </w:r>
     </w:p>
     <w:p>
@@ -4185,7 +2903,6 @@
         </w:rPr>
         <w:t xml:space="preserve"> </w:t>
       </w:r>
-      <w:proofErr w:type="spellStart"/>
       <w:r>
         <w:rPr>
           <w:sz w:val="24"/>
@@ -4193,7 +2910,6 @@
         </w:rPr>
         <w:t>Nursidik</w:t>
       </w:r>
-      <w:proofErr w:type="spellEnd"/>
       <w:r>
         <w:rPr>
           <w:sz w:val="24"/>
@@ -4326,42 +3042,15 @@
           <w:sz w:val="24"/>
           <w:lang w:val="en-US"/>
         </w:rPr>
-        <w:t xml:space="preserve">Ibu Hesti </w:t>
-      </w:r>
-      <w:proofErr w:type="spellStart"/>
-      <w:r>
-        <w:rPr>
-          <w:sz w:val="24"/>
-          <w:lang w:val="en-US"/>
-        </w:rPr>
-        <w:t>Hera</w:t>
-      </w:r>
-      <w:r>
-        <w:rPr>
-          <w:sz w:val="24"/>
-          <w:lang w:val="en-US"/>
-        </w:rPr>
-        <w:t>wati</w:t>
-      </w:r>
-      <w:proofErr w:type="spellEnd"/>
-      <w:r>
-        <w:rPr>
-          <w:sz w:val="24"/>
-          <w:lang w:val="en-US"/>
-        </w:rPr>
-        <w:t xml:space="preserve">, </w:t>
-      </w:r>
-      <w:proofErr w:type="spellStart"/>
-      <w:proofErr w:type="gramStart"/>
-      <w:r>
-        <w:rPr>
-          <w:sz w:val="24"/>
-          <w:lang w:val="en-US"/>
-        </w:rPr>
-        <w:t>S.Kom</w:t>
-      </w:r>
-      <w:proofErr w:type="spellEnd"/>
-      <w:proofErr w:type="gramEnd"/>
+        <w:t>Ibu Hesti Hera</w:t>
+      </w:r>
+      <w:r>
+        <w:rPr>
+          <w:sz w:val="24"/>
+          <w:lang w:val="en-US"/>
+        </w:rPr>
+        <w:t>wati, S.Kom</w:t>
+      </w:r>
       <w:r>
         <w:rPr>
           <w:sz w:val="24"/>
@@ -4421,47 +3110,13 @@
         </w:rPr>
         <w:t xml:space="preserve"> </w:t>
       </w:r>
-      <w:proofErr w:type="spellStart"/>
-      <w:r>
-        <w:rPr>
-          <w:sz w:val="24"/>
-          <w:lang w:val="en-US"/>
-        </w:rPr>
-        <w:t>rekayasa</w:t>
-      </w:r>
-      <w:proofErr w:type="spellEnd"/>
-      <w:r>
-        <w:rPr>
-          <w:sz w:val="24"/>
-          <w:lang w:val="en-US"/>
-        </w:rPr>
-        <w:t xml:space="preserve"> </w:t>
-      </w:r>
-      <w:proofErr w:type="spellStart"/>
-      <w:r>
-        <w:rPr>
-          <w:sz w:val="24"/>
-          <w:lang w:val="en-US"/>
-        </w:rPr>
-        <w:t>perangkat</w:t>
-      </w:r>
-      <w:proofErr w:type="spellEnd"/>
-      <w:r>
-        <w:rPr>
-          <w:sz w:val="24"/>
-          <w:lang w:val="en-US"/>
-        </w:rPr>
-        <w:t xml:space="preserve"> </w:t>
-      </w:r>
-      <w:proofErr w:type="spellStart"/>
-      <w:r>
-        <w:rPr>
-          <w:sz w:val="24"/>
-          <w:lang w:val="en-US"/>
-        </w:rPr>
-        <w:t>lunak</w:t>
-      </w:r>
-      <w:proofErr w:type="spellEnd"/>
+      <w:r>
+        <w:rPr>
+          <w:sz w:val="24"/>
+          <w:lang w:val="en-US"/>
+        </w:rPr>
+        <w:t>rekayasa perangkat lunak</w:t>
+      </w:r>
       <w:r>
         <w:rPr>
           <w:spacing w:val="-8"/>
@@ -4522,17 +3177,8 @@
           <w:sz w:val="24"/>
           <w:lang w:val="en-US"/>
         </w:rPr>
-        <w:t xml:space="preserve">Ibu Furida Lusi </w:t>
-      </w:r>
-      <w:proofErr w:type="spellStart"/>
-      <w:r>
-        <w:rPr>
-          <w:sz w:val="24"/>
-          <w:lang w:val="en-US"/>
-        </w:rPr>
-        <w:t>Siagian</w:t>
-      </w:r>
-      <w:proofErr w:type="spellEnd"/>
+        <w:t>Ibu Furida Lusi Siagian</w:t>
+      </w:r>
       <w:r>
         <w:rPr>
           <w:sz w:val="24"/>
@@ -4604,7 +3250,6 @@
         </w:rPr>
         <w:t xml:space="preserve"> </w:t>
       </w:r>
-      <w:proofErr w:type="gramStart"/>
       <w:r>
         <w:rPr>
           <w:bCs/>
@@ -4612,7 +3257,6 @@
         </w:rPr>
         <w:t>S.Kom</w:t>
       </w:r>
-      <w:proofErr w:type="gramEnd"/>
       <w:r>
         <w:rPr>
           <w:sz w:val="24"/>
@@ -4717,33 +3361,8 @@
           <w:sz w:val="24"/>
           <w:lang w:val="en-US"/>
         </w:rPr>
-        <w:t xml:space="preserve"> </w:t>
-      </w:r>
-      <w:proofErr w:type="spellStart"/>
-      <w:r>
-        <w:rPr>
-          <w:sz w:val="24"/>
-          <w:lang w:val="en-US"/>
-        </w:rPr>
-        <w:t>S.Kom</w:t>
-      </w:r>
-      <w:proofErr w:type="spellEnd"/>
-      <w:r>
-        <w:rPr>
-          <w:sz w:val="24"/>
-          <w:lang w:val="en-US"/>
-        </w:rPr>
-        <w:t xml:space="preserve">, </w:t>
-      </w:r>
-      <w:proofErr w:type="spellStart"/>
-      <w:r>
-        <w:rPr>
-          <w:sz w:val="24"/>
-          <w:lang w:val="en-US"/>
-        </w:rPr>
-        <w:t>M.Kom</w:t>
-      </w:r>
-      <w:proofErr w:type="spellEnd"/>
+        <w:t xml:space="preserve"> S.Kom, M.Kom</w:t>
+      </w:r>
       <w:r>
         <w:rPr>
           <w:sz w:val="24"/>
@@ -4928,33 +3547,8 @@
           <w:sz w:val="24"/>
           <w:lang w:val="en-US"/>
         </w:rPr>
-        <w:t xml:space="preserve"> </w:t>
-      </w:r>
-      <w:proofErr w:type="spellStart"/>
-      <w:r>
-        <w:rPr>
-          <w:sz w:val="24"/>
-          <w:lang w:val="en-US"/>
-        </w:rPr>
-        <w:t>S.Kom</w:t>
-      </w:r>
-      <w:proofErr w:type="spellEnd"/>
-      <w:r>
-        <w:rPr>
-          <w:sz w:val="24"/>
-          <w:lang w:val="en-US"/>
-        </w:rPr>
-        <w:t xml:space="preserve">, </w:t>
-      </w:r>
-      <w:proofErr w:type="spellStart"/>
-      <w:r>
-        <w:rPr>
-          <w:sz w:val="24"/>
-          <w:lang w:val="en-US"/>
-        </w:rPr>
-        <w:t>M.Kom</w:t>
-      </w:r>
-      <w:proofErr w:type="spellEnd"/>
+        <w:t xml:space="preserve"> S.Kom, M.Kom</w:t>
+      </w:r>
       <w:r>
         <w:rPr>
           <w:sz w:val="24"/>
@@ -5215,590 +3809,22 @@
           <w:lang w:val="en-ID" w:eastAsia="en-ID"/>
         </w:rPr>
       </w:pPr>
-      <w:proofErr w:type="spellStart"/>
       <w:r>
         <w:rPr>
           <w:sz w:val="24"/>
           <w:szCs w:val="24"/>
           <w:lang w:val="en-ID" w:eastAsia="en-ID"/>
         </w:rPr>
-        <w:t>Meskipun</w:t>
-      </w:r>
-      <w:proofErr w:type="spellEnd"/>
+        <w:t xml:space="preserve">Meskipun telah berusaha menyelesaikan proposal penelitian ini sebaik mungkin, penulis menyadari bahwa proposal penelitian ini masih ada kekurangan. Oleh karena itu, penulis mengharapkan kritik dan saran yang membangun dari </w:t>
+      </w:r>
       <w:r>
         <w:rPr>
           <w:sz w:val="24"/>
           <w:szCs w:val="24"/>
           <w:lang w:val="en-ID" w:eastAsia="en-ID"/>
         </w:rPr>
-        <w:t xml:space="preserve"> </w:t>
-      </w:r>
-      <w:proofErr w:type="spellStart"/>
-      <w:r>
-        <w:rPr>
-          <w:sz w:val="24"/>
-          <w:szCs w:val="24"/>
-          <w:lang w:val="en-ID" w:eastAsia="en-ID"/>
-        </w:rPr>
-        <w:t>telah</w:t>
-      </w:r>
-      <w:proofErr w:type="spellEnd"/>
-      <w:r>
-        <w:rPr>
-          <w:sz w:val="24"/>
-          <w:szCs w:val="24"/>
-          <w:lang w:val="en-ID" w:eastAsia="en-ID"/>
-        </w:rPr>
-        <w:t xml:space="preserve"> </w:t>
-      </w:r>
-      <w:proofErr w:type="spellStart"/>
-      <w:r>
-        <w:rPr>
-          <w:sz w:val="24"/>
-          <w:szCs w:val="24"/>
-          <w:lang w:val="en-ID" w:eastAsia="en-ID"/>
-        </w:rPr>
-        <w:t>berusaha</w:t>
-      </w:r>
-      <w:proofErr w:type="spellEnd"/>
-      <w:r>
-        <w:rPr>
-          <w:sz w:val="24"/>
-          <w:szCs w:val="24"/>
-          <w:lang w:val="en-ID" w:eastAsia="en-ID"/>
-        </w:rPr>
-        <w:t xml:space="preserve"> </w:t>
-      </w:r>
-      <w:proofErr w:type="spellStart"/>
-      <w:r>
-        <w:rPr>
-          <w:sz w:val="24"/>
-          <w:szCs w:val="24"/>
-          <w:lang w:val="en-ID" w:eastAsia="en-ID"/>
-        </w:rPr>
-        <w:t>menyelesaikan</w:t>
-      </w:r>
-      <w:proofErr w:type="spellEnd"/>
-      <w:r>
-        <w:rPr>
-          <w:sz w:val="24"/>
-          <w:szCs w:val="24"/>
-          <w:lang w:val="en-ID" w:eastAsia="en-ID"/>
-        </w:rPr>
-        <w:t xml:space="preserve"> proposal </w:t>
-      </w:r>
-      <w:proofErr w:type="spellStart"/>
-      <w:r>
-        <w:rPr>
-          <w:sz w:val="24"/>
-          <w:szCs w:val="24"/>
-          <w:lang w:val="en-ID" w:eastAsia="en-ID"/>
-        </w:rPr>
-        <w:t>penelitian</w:t>
-      </w:r>
-      <w:proofErr w:type="spellEnd"/>
-      <w:r>
-        <w:rPr>
-          <w:sz w:val="24"/>
-          <w:szCs w:val="24"/>
-          <w:lang w:val="en-ID" w:eastAsia="en-ID"/>
-        </w:rPr>
-        <w:t xml:space="preserve"> </w:t>
-      </w:r>
-      <w:proofErr w:type="spellStart"/>
-      <w:r>
-        <w:rPr>
-          <w:sz w:val="24"/>
-          <w:szCs w:val="24"/>
-          <w:lang w:val="en-ID" w:eastAsia="en-ID"/>
-        </w:rPr>
-        <w:t>ini</w:t>
-      </w:r>
-      <w:proofErr w:type="spellEnd"/>
-      <w:r>
-        <w:rPr>
-          <w:sz w:val="24"/>
-          <w:szCs w:val="24"/>
-          <w:lang w:val="en-ID" w:eastAsia="en-ID"/>
-        </w:rPr>
-        <w:t xml:space="preserve"> </w:t>
-      </w:r>
-      <w:proofErr w:type="spellStart"/>
-      <w:r>
-        <w:rPr>
-          <w:sz w:val="24"/>
-          <w:szCs w:val="24"/>
-          <w:lang w:val="en-ID" w:eastAsia="en-ID"/>
-        </w:rPr>
-        <w:t>sebaik</w:t>
-      </w:r>
-      <w:proofErr w:type="spellEnd"/>
-      <w:r>
-        <w:rPr>
-          <w:sz w:val="24"/>
-          <w:szCs w:val="24"/>
-          <w:lang w:val="en-ID" w:eastAsia="en-ID"/>
-        </w:rPr>
-        <w:t xml:space="preserve"> </w:t>
-      </w:r>
-      <w:proofErr w:type="spellStart"/>
-      <w:r>
-        <w:rPr>
-          <w:sz w:val="24"/>
-          <w:szCs w:val="24"/>
-          <w:lang w:val="en-ID" w:eastAsia="en-ID"/>
-        </w:rPr>
-        <w:t>mungkin</w:t>
-      </w:r>
-      <w:proofErr w:type="spellEnd"/>
-      <w:r>
-        <w:rPr>
-          <w:sz w:val="24"/>
-          <w:szCs w:val="24"/>
-          <w:lang w:val="en-ID" w:eastAsia="en-ID"/>
-        </w:rPr>
-        <w:t xml:space="preserve">, </w:t>
-      </w:r>
-      <w:proofErr w:type="spellStart"/>
-      <w:r>
-        <w:rPr>
-          <w:sz w:val="24"/>
-          <w:szCs w:val="24"/>
-          <w:lang w:val="en-ID" w:eastAsia="en-ID"/>
-        </w:rPr>
-        <w:t>penulis</w:t>
-      </w:r>
-      <w:proofErr w:type="spellEnd"/>
-      <w:r>
-        <w:rPr>
-          <w:sz w:val="24"/>
-          <w:szCs w:val="24"/>
-          <w:lang w:val="en-ID" w:eastAsia="en-ID"/>
-        </w:rPr>
-        <w:t xml:space="preserve"> </w:t>
-      </w:r>
-      <w:proofErr w:type="spellStart"/>
-      <w:r>
-        <w:rPr>
-          <w:sz w:val="24"/>
-          <w:szCs w:val="24"/>
-          <w:lang w:val="en-ID" w:eastAsia="en-ID"/>
-        </w:rPr>
-        <w:t>menyadari</w:t>
-      </w:r>
-      <w:proofErr w:type="spellEnd"/>
-      <w:r>
-        <w:rPr>
-          <w:sz w:val="24"/>
-          <w:szCs w:val="24"/>
-          <w:lang w:val="en-ID" w:eastAsia="en-ID"/>
-        </w:rPr>
-        <w:t xml:space="preserve"> </w:t>
-      </w:r>
-      <w:proofErr w:type="spellStart"/>
-      <w:r>
-        <w:rPr>
-          <w:sz w:val="24"/>
-          <w:szCs w:val="24"/>
-          <w:lang w:val="en-ID" w:eastAsia="en-ID"/>
-        </w:rPr>
-        <w:t>bahwa</w:t>
-      </w:r>
-      <w:proofErr w:type="spellEnd"/>
-      <w:r>
-        <w:rPr>
-          <w:sz w:val="24"/>
-          <w:szCs w:val="24"/>
-          <w:lang w:val="en-ID" w:eastAsia="en-ID"/>
-        </w:rPr>
-        <w:t xml:space="preserve"> proposal </w:t>
-      </w:r>
-      <w:proofErr w:type="spellStart"/>
-      <w:r>
-        <w:rPr>
-          <w:sz w:val="24"/>
-          <w:szCs w:val="24"/>
-          <w:lang w:val="en-ID" w:eastAsia="en-ID"/>
-        </w:rPr>
-        <w:t>penelitian</w:t>
-      </w:r>
-      <w:proofErr w:type="spellEnd"/>
-      <w:r>
-        <w:rPr>
-          <w:sz w:val="24"/>
-          <w:szCs w:val="24"/>
-          <w:lang w:val="en-ID" w:eastAsia="en-ID"/>
-        </w:rPr>
-        <w:t xml:space="preserve"> </w:t>
-      </w:r>
-      <w:proofErr w:type="spellStart"/>
-      <w:r>
-        <w:rPr>
-          <w:sz w:val="24"/>
-          <w:szCs w:val="24"/>
-          <w:lang w:val="en-ID" w:eastAsia="en-ID"/>
-        </w:rPr>
-        <w:t>ini</w:t>
-      </w:r>
-      <w:proofErr w:type="spellEnd"/>
-      <w:r>
-        <w:rPr>
-          <w:sz w:val="24"/>
-          <w:szCs w:val="24"/>
-          <w:lang w:val="en-ID" w:eastAsia="en-ID"/>
-        </w:rPr>
-        <w:t xml:space="preserve"> </w:t>
-      </w:r>
-      <w:proofErr w:type="spellStart"/>
-      <w:r>
-        <w:rPr>
-          <w:sz w:val="24"/>
-          <w:szCs w:val="24"/>
-          <w:lang w:val="en-ID" w:eastAsia="en-ID"/>
-        </w:rPr>
-        <w:t>masih</w:t>
-      </w:r>
-      <w:proofErr w:type="spellEnd"/>
-      <w:r>
-        <w:rPr>
-          <w:sz w:val="24"/>
-          <w:szCs w:val="24"/>
-          <w:lang w:val="en-ID" w:eastAsia="en-ID"/>
-        </w:rPr>
-        <w:t xml:space="preserve"> </w:t>
-      </w:r>
-      <w:proofErr w:type="spellStart"/>
-      <w:r>
-        <w:rPr>
-          <w:sz w:val="24"/>
-          <w:szCs w:val="24"/>
-          <w:lang w:val="en-ID" w:eastAsia="en-ID"/>
-        </w:rPr>
-        <w:t>ada</w:t>
-      </w:r>
-      <w:proofErr w:type="spellEnd"/>
-      <w:r>
-        <w:rPr>
-          <w:sz w:val="24"/>
-          <w:szCs w:val="24"/>
-          <w:lang w:val="en-ID" w:eastAsia="en-ID"/>
-        </w:rPr>
-        <w:t xml:space="preserve"> </w:t>
-      </w:r>
-      <w:proofErr w:type="spellStart"/>
-      <w:r>
-        <w:rPr>
-          <w:sz w:val="24"/>
-          <w:szCs w:val="24"/>
-          <w:lang w:val="en-ID" w:eastAsia="en-ID"/>
-        </w:rPr>
-        <w:t>kekurangan</w:t>
-      </w:r>
-      <w:proofErr w:type="spellEnd"/>
-      <w:r>
-        <w:rPr>
-          <w:sz w:val="24"/>
-          <w:szCs w:val="24"/>
-          <w:lang w:val="en-ID" w:eastAsia="en-ID"/>
-        </w:rPr>
-        <w:t xml:space="preserve">. Oleh </w:t>
-      </w:r>
-      <w:proofErr w:type="spellStart"/>
-      <w:r>
-        <w:rPr>
-          <w:sz w:val="24"/>
-          <w:szCs w:val="24"/>
-          <w:lang w:val="en-ID" w:eastAsia="en-ID"/>
-        </w:rPr>
-        <w:t>karena</w:t>
-      </w:r>
-      <w:proofErr w:type="spellEnd"/>
-      <w:r>
-        <w:rPr>
-          <w:sz w:val="24"/>
-          <w:szCs w:val="24"/>
-          <w:lang w:val="en-ID" w:eastAsia="en-ID"/>
-        </w:rPr>
-        <w:t xml:space="preserve"> </w:t>
-      </w:r>
-      <w:proofErr w:type="spellStart"/>
-      <w:r>
-        <w:rPr>
-          <w:sz w:val="24"/>
-          <w:szCs w:val="24"/>
-          <w:lang w:val="en-ID" w:eastAsia="en-ID"/>
-        </w:rPr>
-        <w:t>itu</w:t>
-      </w:r>
-      <w:proofErr w:type="spellEnd"/>
-      <w:r>
-        <w:rPr>
-          <w:sz w:val="24"/>
-          <w:szCs w:val="24"/>
-          <w:lang w:val="en-ID" w:eastAsia="en-ID"/>
-        </w:rPr>
-        <w:t xml:space="preserve">, </w:t>
-      </w:r>
-      <w:proofErr w:type="spellStart"/>
-      <w:r>
-        <w:rPr>
-          <w:sz w:val="24"/>
-          <w:szCs w:val="24"/>
-          <w:lang w:val="en-ID" w:eastAsia="en-ID"/>
-        </w:rPr>
-        <w:t>penulis</w:t>
-      </w:r>
-      <w:proofErr w:type="spellEnd"/>
-      <w:r>
-        <w:rPr>
-          <w:sz w:val="24"/>
-          <w:szCs w:val="24"/>
-          <w:lang w:val="en-ID" w:eastAsia="en-ID"/>
-        </w:rPr>
-        <w:t xml:space="preserve"> </w:t>
-      </w:r>
-      <w:proofErr w:type="spellStart"/>
-      <w:r>
-        <w:rPr>
-          <w:sz w:val="24"/>
-          <w:szCs w:val="24"/>
-          <w:lang w:val="en-ID" w:eastAsia="en-ID"/>
-        </w:rPr>
-        <w:t>mengharapkan</w:t>
-      </w:r>
-      <w:proofErr w:type="spellEnd"/>
-      <w:r>
-        <w:rPr>
-          <w:sz w:val="24"/>
-          <w:szCs w:val="24"/>
-          <w:lang w:val="en-ID" w:eastAsia="en-ID"/>
-        </w:rPr>
-        <w:t xml:space="preserve"> </w:t>
-      </w:r>
-      <w:proofErr w:type="spellStart"/>
-      <w:r>
-        <w:rPr>
-          <w:sz w:val="24"/>
-          <w:szCs w:val="24"/>
-          <w:lang w:val="en-ID" w:eastAsia="en-ID"/>
-        </w:rPr>
-        <w:t>kritik</w:t>
-      </w:r>
-      <w:proofErr w:type="spellEnd"/>
-      <w:r>
-        <w:rPr>
-          <w:sz w:val="24"/>
-          <w:szCs w:val="24"/>
-          <w:lang w:val="en-ID" w:eastAsia="en-ID"/>
-        </w:rPr>
-        <w:t xml:space="preserve"> dan saran yang </w:t>
-      </w:r>
-      <w:proofErr w:type="spellStart"/>
-      <w:r>
-        <w:rPr>
-          <w:sz w:val="24"/>
-          <w:szCs w:val="24"/>
-          <w:lang w:val="en-ID" w:eastAsia="en-ID"/>
-        </w:rPr>
-        <w:t>membangun</w:t>
-      </w:r>
-      <w:proofErr w:type="spellEnd"/>
-      <w:r>
-        <w:rPr>
-          <w:sz w:val="24"/>
-          <w:szCs w:val="24"/>
-          <w:lang w:val="en-ID" w:eastAsia="en-ID"/>
-        </w:rPr>
-        <w:t xml:space="preserve"> </w:t>
-      </w:r>
-      <w:proofErr w:type="spellStart"/>
-      <w:r>
-        <w:rPr>
-          <w:sz w:val="24"/>
-          <w:szCs w:val="24"/>
-          <w:lang w:val="en-ID" w:eastAsia="en-ID"/>
-        </w:rPr>
-        <w:t>dari</w:t>
-      </w:r>
-      <w:proofErr w:type="spellEnd"/>
-      <w:r>
-        <w:rPr>
-          <w:sz w:val="24"/>
-          <w:szCs w:val="24"/>
-          <w:lang w:val="en-ID" w:eastAsia="en-ID"/>
-        </w:rPr>
-        <w:t xml:space="preserve"> </w:t>
-      </w:r>
-      <w:r>
-        <w:rPr>
-          <w:sz w:val="24"/>
-          <w:szCs w:val="24"/>
-          <w:lang w:val="en-ID" w:eastAsia="en-ID"/>
-        </w:rPr>
         <w:lastRenderedPageBreak/>
-        <w:t xml:space="preserve">para </w:t>
-      </w:r>
-      <w:proofErr w:type="spellStart"/>
-      <w:r>
-        <w:rPr>
-          <w:sz w:val="24"/>
-          <w:szCs w:val="24"/>
-          <w:lang w:val="en-ID" w:eastAsia="en-ID"/>
-        </w:rPr>
-        <w:t>pembaca</w:t>
-      </w:r>
-      <w:proofErr w:type="spellEnd"/>
-      <w:r>
-        <w:rPr>
-          <w:sz w:val="24"/>
-          <w:szCs w:val="24"/>
-          <w:lang w:val="en-ID" w:eastAsia="en-ID"/>
-        </w:rPr>
-        <w:t xml:space="preserve"> </w:t>
-      </w:r>
-      <w:proofErr w:type="spellStart"/>
-      <w:r>
-        <w:rPr>
-          <w:sz w:val="24"/>
-          <w:szCs w:val="24"/>
-          <w:lang w:val="en-ID" w:eastAsia="en-ID"/>
-        </w:rPr>
-        <w:t>guna</w:t>
-      </w:r>
-      <w:proofErr w:type="spellEnd"/>
-      <w:r>
-        <w:rPr>
-          <w:sz w:val="24"/>
-          <w:szCs w:val="24"/>
-          <w:lang w:val="en-ID" w:eastAsia="en-ID"/>
-        </w:rPr>
-        <w:t xml:space="preserve"> </w:t>
-      </w:r>
-      <w:proofErr w:type="spellStart"/>
-      <w:r>
-        <w:rPr>
-          <w:sz w:val="24"/>
-          <w:szCs w:val="24"/>
-          <w:lang w:val="en-ID" w:eastAsia="en-ID"/>
-        </w:rPr>
-        <w:t>menyempurnakan</w:t>
-      </w:r>
-      <w:proofErr w:type="spellEnd"/>
-      <w:r>
-        <w:rPr>
-          <w:sz w:val="24"/>
-          <w:szCs w:val="24"/>
-          <w:lang w:val="en-ID" w:eastAsia="en-ID"/>
-        </w:rPr>
-        <w:t xml:space="preserve"> </w:t>
-      </w:r>
-      <w:proofErr w:type="spellStart"/>
-      <w:r>
-        <w:rPr>
-          <w:sz w:val="24"/>
-          <w:szCs w:val="24"/>
-          <w:lang w:val="en-ID" w:eastAsia="en-ID"/>
-        </w:rPr>
-        <w:t>segala</w:t>
-      </w:r>
-      <w:proofErr w:type="spellEnd"/>
-      <w:r>
-        <w:rPr>
-          <w:sz w:val="24"/>
-          <w:szCs w:val="24"/>
-          <w:lang w:val="en-ID" w:eastAsia="en-ID"/>
-        </w:rPr>
-        <w:t xml:space="preserve"> </w:t>
-      </w:r>
-      <w:proofErr w:type="spellStart"/>
-      <w:r>
-        <w:rPr>
-          <w:sz w:val="24"/>
-          <w:szCs w:val="24"/>
-          <w:lang w:val="en-ID" w:eastAsia="en-ID"/>
-        </w:rPr>
-        <w:t>kekurangan</w:t>
-      </w:r>
-      <w:proofErr w:type="spellEnd"/>
-      <w:r>
-        <w:rPr>
-          <w:sz w:val="24"/>
-          <w:szCs w:val="24"/>
-          <w:lang w:val="en-ID" w:eastAsia="en-ID"/>
-        </w:rPr>
-        <w:t xml:space="preserve"> </w:t>
-      </w:r>
-      <w:proofErr w:type="spellStart"/>
-      <w:r>
-        <w:rPr>
-          <w:sz w:val="24"/>
-          <w:szCs w:val="24"/>
-          <w:lang w:val="en-ID" w:eastAsia="en-ID"/>
-        </w:rPr>
-        <w:t>dalam</w:t>
-      </w:r>
-      <w:proofErr w:type="spellEnd"/>
-      <w:r>
-        <w:rPr>
-          <w:sz w:val="24"/>
-          <w:szCs w:val="24"/>
-          <w:lang w:val="en-ID" w:eastAsia="en-ID"/>
-        </w:rPr>
-        <w:t xml:space="preserve"> </w:t>
-      </w:r>
-      <w:proofErr w:type="spellStart"/>
-      <w:r>
-        <w:rPr>
-          <w:sz w:val="24"/>
-          <w:szCs w:val="24"/>
-          <w:lang w:val="en-ID" w:eastAsia="en-ID"/>
-        </w:rPr>
-        <w:t>penyusunan</w:t>
-      </w:r>
-      <w:proofErr w:type="spellEnd"/>
-      <w:r>
-        <w:rPr>
-          <w:sz w:val="24"/>
-          <w:szCs w:val="24"/>
-          <w:lang w:val="en-ID" w:eastAsia="en-ID"/>
-        </w:rPr>
-        <w:t xml:space="preserve"> proposal </w:t>
-      </w:r>
-      <w:proofErr w:type="spellStart"/>
-      <w:r>
-        <w:rPr>
-          <w:sz w:val="24"/>
-          <w:szCs w:val="24"/>
-          <w:lang w:val="en-ID" w:eastAsia="en-ID"/>
-        </w:rPr>
-        <w:t>penelitian</w:t>
-      </w:r>
-      <w:proofErr w:type="spellEnd"/>
-      <w:r>
-        <w:rPr>
-          <w:sz w:val="24"/>
-          <w:szCs w:val="24"/>
-          <w:lang w:val="en-ID" w:eastAsia="en-ID"/>
-        </w:rPr>
-        <w:t xml:space="preserve"> </w:t>
-      </w:r>
-      <w:proofErr w:type="spellStart"/>
-      <w:r>
-        <w:rPr>
-          <w:sz w:val="24"/>
-          <w:szCs w:val="24"/>
-          <w:lang w:val="en-ID" w:eastAsia="en-ID"/>
-        </w:rPr>
-        <w:t>ini</w:t>
-      </w:r>
-      <w:proofErr w:type="spellEnd"/>
-      <w:r>
-        <w:rPr>
-          <w:sz w:val="24"/>
-          <w:szCs w:val="24"/>
-          <w:lang w:val="en-ID" w:eastAsia="en-ID"/>
-        </w:rPr>
-        <w:t>.</w:t>
+        <w:t>para pembaca guna menyempurnakan segala kekurangan dalam penyusunan proposal penelitian ini.</w:t>
       </w:r>
     </w:p>
     <w:p>
@@ -5821,187 +3847,7 @@
           <w:szCs w:val="24"/>
           <w:lang w:val="en-ID" w:eastAsia="en-ID"/>
         </w:rPr>
-        <w:t xml:space="preserve">Akhir kata, </w:t>
-      </w:r>
-      <w:proofErr w:type="spellStart"/>
-      <w:r>
-        <w:rPr>
-          <w:sz w:val="24"/>
-          <w:szCs w:val="24"/>
-          <w:lang w:val="en-ID" w:eastAsia="en-ID"/>
-        </w:rPr>
-        <w:t>penulis</w:t>
-      </w:r>
-      <w:proofErr w:type="spellEnd"/>
-      <w:r>
-        <w:rPr>
-          <w:sz w:val="24"/>
-          <w:szCs w:val="24"/>
-          <w:lang w:val="en-ID" w:eastAsia="en-ID"/>
-        </w:rPr>
-        <w:t xml:space="preserve"> </w:t>
-      </w:r>
-      <w:proofErr w:type="spellStart"/>
-      <w:r>
-        <w:rPr>
-          <w:sz w:val="24"/>
-          <w:szCs w:val="24"/>
-          <w:lang w:val="en-ID" w:eastAsia="en-ID"/>
-        </w:rPr>
-        <w:t>berharap</w:t>
-      </w:r>
-      <w:proofErr w:type="spellEnd"/>
-      <w:r>
-        <w:rPr>
-          <w:sz w:val="24"/>
-          <w:szCs w:val="24"/>
-          <w:lang w:val="en-ID" w:eastAsia="en-ID"/>
-        </w:rPr>
-        <w:t xml:space="preserve"> </w:t>
-      </w:r>
-      <w:proofErr w:type="spellStart"/>
-      <w:r>
-        <w:rPr>
-          <w:sz w:val="24"/>
-          <w:szCs w:val="24"/>
-          <w:lang w:val="en-ID" w:eastAsia="en-ID"/>
-        </w:rPr>
-        <w:t>semoga</w:t>
-      </w:r>
-      <w:proofErr w:type="spellEnd"/>
-      <w:r>
-        <w:rPr>
-          <w:sz w:val="24"/>
-          <w:szCs w:val="24"/>
-          <w:lang w:val="en-ID" w:eastAsia="en-ID"/>
-        </w:rPr>
-        <w:t xml:space="preserve"> proposal </w:t>
-      </w:r>
-      <w:proofErr w:type="spellStart"/>
-      <w:r>
-        <w:rPr>
-          <w:sz w:val="24"/>
-          <w:szCs w:val="24"/>
-          <w:lang w:val="en-ID" w:eastAsia="en-ID"/>
-        </w:rPr>
-        <w:t>penelitian</w:t>
-      </w:r>
-      <w:proofErr w:type="spellEnd"/>
-      <w:r>
-        <w:rPr>
-          <w:sz w:val="24"/>
-          <w:szCs w:val="24"/>
-          <w:lang w:val="en-ID" w:eastAsia="en-ID"/>
-        </w:rPr>
-        <w:t xml:space="preserve"> </w:t>
-      </w:r>
-      <w:proofErr w:type="spellStart"/>
-      <w:r>
-        <w:rPr>
-          <w:sz w:val="24"/>
-          <w:szCs w:val="24"/>
-          <w:lang w:val="en-ID" w:eastAsia="en-ID"/>
-        </w:rPr>
-        <w:t>ini</w:t>
-      </w:r>
-      <w:proofErr w:type="spellEnd"/>
-      <w:r>
-        <w:rPr>
-          <w:sz w:val="24"/>
-          <w:szCs w:val="24"/>
-          <w:lang w:val="en-ID" w:eastAsia="en-ID"/>
-        </w:rPr>
-        <w:t xml:space="preserve"> </w:t>
-      </w:r>
-      <w:proofErr w:type="spellStart"/>
-      <w:r>
-        <w:rPr>
-          <w:sz w:val="24"/>
-          <w:szCs w:val="24"/>
-          <w:lang w:val="en-ID" w:eastAsia="en-ID"/>
-        </w:rPr>
-        <w:t>berguna</w:t>
-      </w:r>
-      <w:proofErr w:type="spellEnd"/>
-      <w:r>
-        <w:rPr>
-          <w:sz w:val="24"/>
-          <w:szCs w:val="24"/>
-          <w:lang w:val="en-ID" w:eastAsia="en-ID"/>
-        </w:rPr>
-        <w:t xml:space="preserve"> </w:t>
-      </w:r>
-      <w:proofErr w:type="spellStart"/>
-      <w:r>
-        <w:rPr>
-          <w:sz w:val="24"/>
-          <w:szCs w:val="24"/>
-          <w:lang w:val="en-ID" w:eastAsia="en-ID"/>
-        </w:rPr>
-        <w:t>bagi</w:t>
-      </w:r>
-      <w:proofErr w:type="spellEnd"/>
-      <w:r>
-        <w:rPr>
-          <w:sz w:val="24"/>
-          <w:szCs w:val="24"/>
-          <w:lang w:val="en-ID" w:eastAsia="en-ID"/>
-        </w:rPr>
-        <w:t xml:space="preserve"> para </w:t>
-      </w:r>
-      <w:proofErr w:type="spellStart"/>
-      <w:r>
-        <w:rPr>
-          <w:sz w:val="24"/>
-          <w:szCs w:val="24"/>
-          <w:lang w:val="en-ID" w:eastAsia="en-ID"/>
-        </w:rPr>
-        <w:t>pembaca</w:t>
-      </w:r>
-      <w:proofErr w:type="spellEnd"/>
-      <w:r>
-        <w:rPr>
-          <w:sz w:val="24"/>
-          <w:szCs w:val="24"/>
-          <w:lang w:val="en-ID" w:eastAsia="en-ID"/>
-        </w:rPr>
-        <w:t xml:space="preserve"> dan </w:t>
-      </w:r>
-      <w:proofErr w:type="spellStart"/>
-      <w:r>
-        <w:rPr>
-          <w:sz w:val="24"/>
-          <w:szCs w:val="24"/>
-          <w:lang w:val="en-ID" w:eastAsia="en-ID"/>
-        </w:rPr>
-        <w:t>pihak-pihak</w:t>
-      </w:r>
-      <w:proofErr w:type="spellEnd"/>
-      <w:r>
-        <w:rPr>
-          <w:sz w:val="24"/>
-          <w:szCs w:val="24"/>
-          <w:lang w:val="en-ID" w:eastAsia="en-ID"/>
-        </w:rPr>
-        <w:t xml:space="preserve"> lain yang </w:t>
-      </w:r>
-      <w:proofErr w:type="spellStart"/>
-      <w:r>
-        <w:rPr>
-          <w:sz w:val="24"/>
-          <w:szCs w:val="24"/>
-          <w:lang w:val="en-ID" w:eastAsia="en-ID"/>
-        </w:rPr>
-        <w:t>berkepentingan</w:t>
-      </w:r>
-      <w:proofErr w:type="spellEnd"/>
-      <w:r>
-        <w:rPr>
-          <w:sz w:val="24"/>
-          <w:szCs w:val="24"/>
-          <w:lang w:val="en-ID" w:eastAsia="en-ID"/>
-        </w:rPr>
-        <w:t>.</w:t>
+        <w:t>Akhir kata, penulis berharap semoga proposal penelitian ini berguna bagi para pembaca dan pihak-pihak lain yang berkepentingan.</w:t>
       </w:r>
     </w:p>
     <w:p>
@@ -6168,14 +4014,12 @@
                 <w:lang w:val="en-US"/>
               </w:rPr>
             </w:pPr>
-            <w:proofErr w:type="spellStart"/>
             <w:r>
               <w:rPr>
                 <w:lang w:val="en-US"/>
               </w:rPr>
               <w:t>Penyusun</w:t>
             </w:r>
-            <w:proofErr w:type="spellEnd"/>
           </w:p>
         </w:tc>
       </w:tr>
@@ -6600,14 +4444,12 @@
           <w:lang w:val="en-US"/>
         </w:rPr>
       </w:pPr>
-      <w:proofErr w:type="spellStart"/>
       <w:r>
         <w:rPr>
           <w:lang w:val="en-US"/>
         </w:rPr>
         <w:t>asd</w:t>
       </w:r>
-      <w:proofErr w:type="spellEnd"/>
     </w:p>
     <w:p>
       <w:pPr>
@@ -10840,30 +8682,8 @@
         <w:rPr>
           <w:lang w:val="en-US"/>
         </w:rPr>
-        <w:t xml:space="preserve">Gambar 1.1 </w:t>
-      </w:r>
-      <w:proofErr w:type="spellStart"/>
-      <w:r>
-        <w:rPr>
-          <w:lang w:val="en-US"/>
-        </w:rPr>
-        <w:t>Struktur</w:t>
-      </w:r>
-      <w:proofErr w:type="spellEnd"/>
-      <w:r>
-        <w:rPr>
-          <w:lang w:val="en-US"/>
-        </w:rPr>
-        <w:t xml:space="preserve"> </w:t>
-      </w:r>
-      <w:proofErr w:type="spellStart"/>
-      <w:r>
-        <w:rPr>
-          <w:lang w:val="en-US"/>
-        </w:rPr>
-        <w:t>Organisasi</w:t>
-      </w:r>
-      <w:proofErr w:type="spellEnd"/>
+        <w:t>Gambar 1.1 Struktur Organisasi</w:t>
+      </w:r>
     </w:p>
     <w:p/>
     <w:p>
@@ -10882,21 +8702,7 @@
         <w:rPr>
           <w:lang w:val="en-US"/>
         </w:rPr>
-        <w:t xml:space="preserve">Jenis </w:t>
-      </w:r>
-      <w:proofErr w:type="spellStart"/>
-      <w:r>
-        <w:rPr>
-          <w:lang w:val="en-US"/>
-        </w:rPr>
-        <w:t>Produksi</w:t>
-      </w:r>
-      <w:proofErr w:type="spellEnd"/>
-      <w:r>
-        <w:rPr>
-          <w:lang w:val="en-US"/>
-        </w:rPr>
-        <w:t xml:space="preserve"> Perusahaan</w:t>
+        <w:t>Jenis Produksi Perusahaan</w:t>
       </w:r>
     </w:p>
     <w:p>
@@ -10927,7 +8733,6 @@
           <w:lang w:val="en-US"/>
         </w:rPr>
       </w:pPr>
-      <w:proofErr w:type="spellStart"/>
       <w:r>
         <w:rPr>
           <w:sz w:val="24"/>
@@ -10936,7 +8741,6 @@
         </w:rPr>
         <w:t>Pusaka</w:t>
       </w:r>
-      <w:proofErr w:type="spellEnd"/>
     </w:p>
     <w:p>
       <w:pPr>
@@ -10949,16 +8753,14 @@
           <w:lang w:val="en-US"/>
         </w:rPr>
       </w:pPr>
-      <w:proofErr w:type="spellStart"/>
       <w:r>
         <w:rPr>
           <w:sz w:val="24"/>
           <w:szCs w:val="24"/>
           <w:lang w:val="en-US"/>
         </w:rPr>
-        <w:t>Pusaka</w:t>
-      </w:r>
-      <w:proofErr w:type="spellEnd"/>
+        <w:t>Pusaka merupakan aplikasi super app milik kemenag.  Pada</w:t>
+      </w:r>
       <w:r>
         <w:rPr>
           <w:sz w:val="24"/>
@@ -10967,283 +8769,13 @@
         </w:rPr>
         <w:t xml:space="preserve"> </w:t>
       </w:r>
-      <w:proofErr w:type="spellStart"/>
       <w:r>
         <w:rPr>
           <w:sz w:val="24"/>
           <w:szCs w:val="24"/>
           <w:lang w:val="en-US"/>
         </w:rPr>
-        <w:t>merupakan</w:t>
-      </w:r>
-      <w:proofErr w:type="spellEnd"/>
-      <w:r>
-        <w:rPr>
-          <w:sz w:val="24"/>
-          <w:szCs w:val="24"/>
-          <w:lang w:val="en-US"/>
-        </w:rPr>
-        <w:t xml:space="preserve"> </w:t>
-      </w:r>
-      <w:proofErr w:type="spellStart"/>
-      <w:r>
-        <w:rPr>
-          <w:sz w:val="24"/>
-          <w:szCs w:val="24"/>
-          <w:lang w:val="en-US"/>
-        </w:rPr>
-        <w:t>aplikasi</w:t>
-      </w:r>
-      <w:proofErr w:type="spellEnd"/>
-      <w:r>
-        <w:rPr>
-          <w:sz w:val="24"/>
-          <w:szCs w:val="24"/>
-          <w:lang w:val="en-US"/>
-        </w:rPr>
-        <w:t xml:space="preserve"> super app </w:t>
-      </w:r>
-      <w:proofErr w:type="spellStart"/>
-      <w:r>
-        <w:rPr>
-          <w:sz w:val="24"/>
-          <w:szCs w:val="24"/>
-          <w:lang w:val="en-US"/>
-        </w:rPr>
-        <w:t>milik</w:t>
-      </w:r>
-      <w:proofErr w:type="spellEnd"/>
-      <w:r>
-        <w:rPr>
-          <w:sz w:val="24"/>
-          <w:szCs w:val="24"/>
-          <w:lang w:val="en-US"/>
-        </w:rPr>
-        <w:t xml:space="preserve"> </w:t>
-      </w:r>
-      <w:proofErr w:type="spellStart"/>
-      <w:r>
-        <w:rPr>
-          <w:sz w:val="24"/>
-          <w:szCs w:val="24"/>
-          <w:lang w:val="en-US"/>
-        </w:rPr>
-        <w:t>kemenag</w:t>
-      </w:r>
-      <w:proofErr w:type="spellEnd"/>
-      <w:r>
-        <w:rPr>
-          <w:sz w:val="24"/>
-          <w:szCs w:val="24"/>
-          <w:lang w:val="en-US"/>
-        </w:rPr>
-        <w:t>.  Pada</w:t>
-      </w:r>
-      <w:r>
-        <w:rPr>
-          <w:sz w:val="24"/>
-          <w:szCs w:val="24"/>
-          <w:lang w:val="en-US"/>
-        </w:rPr>
-        <w:t xml:space="preserve"> </w:t>
-      </w:r>
-      <w:proofErr w:type="spellStart"/>
-      <w:r>
-        <w:rPr>
-          <w:sz w:val="24"/>
-          <w:szCs w:val="24"/>
-          <w:lang w:val="en-US"/>
-        </w:rPr>
-        <w:t>aplikasi</w:t>
-      </w:r>
-      <w:proofErr w:type="spellEnd"/>
-      <w:r>
-        <w:rPr>
-          <w:sz w:val="24"/>
-          <w:szCs w:val="24"/>
-          <w:lang w:val="en-US"/>
-        </w:rPr>
-        <w:t xml:space="preserve"> </w:t>
-      </w:r>
-      <w:proofErr w:type="spellStart"/>
-      <w:r>
-        <w:rPr>
-          <w:sz w:val="24"/>
-          <w:szCs w:val="24"/>
-          <w:lang w:val="en-US"/>
-        </w:rPr>
-        <w:t>ini</w:t>
-      </w:r>
-      <w:proofErr w:type="spellEnd"/>
-      <w:r>
-        <w:rPr>
-          <w:sz w:val="24"/>
-          <w:szCs w:val="24"/>
-          <w:lang w:val="en-US"/>
-        </w:rPr>
-        <w:t xml:space="preserve"> </w:t>
-      </w:r>
-      <w:proofErr w:type="spellStart"/>
-      <w:r>
-        <w:rPr>
-          <w:sz w:val="24"/>
-          <w:szCs w:val="24"/>
-          <w:lang w:val="en-US"/>
-        </w:rPr>
-        <w:t>terdapat</w:t>
-      </w:r>
-      <w:proofErr w:type="spellEnd"/>
-      <w:r>
-        <w:rPr>
-          <w:sz w:val="24"/>
-          <w:szCs w:val="24"/>
-          <w:lang w:val="en-US"/>
-        </w:rPr>
-        <w:t xml:space="preserve"> </w:t>
-      </w:r>
-      <w:proofErr w:type="spellStart"/>
-      <w:r>
-        <w:rPr>
-          <w:sz w:val="24"/>
-          <w:szCs w:val="24"/>
-          <w:lang w:val="en-US"/>
-        </w:rPr>
-        <w:t>berbagai</w:t>
-      </w:r>
-      <w:proofErr w:type="spellEnd"/>
-      <w:r>
-        <w:rPr>
-          <w:sz w:val="24"/>
-          <w:szCs w:val="24"/>
-          <w:lang w:val="en-US"/>
-        </w:rPr>
-        <w:t xml:space="preserve"> </w:t>
-      </w:r>
-      <w:proofErr w:type="spellStart"/>
-      <w:r>
-        <w:rPr>
-          <w:sz w:val="24"/>
-          <w:szCs w:val="24"/>
-          <w:lang w:val="en-US"/>
-        </w:rPr>
-        <w:t>macam</w:t>
-      </w:r>
-      <w:proofErr w:type="spellEnd"/>
-      <w:r>
-        <w:rPr>
-          <w:sz w:val="24"/>
-          <w:szCs w:val="24"/>
-          <w:lang w:val="en-US"/>
-        </w:rPr>
-        <w:t xml:space="preserve"> </w:t>
-      </w:r>
-      <w:proofErr w:type="spellStart"/>
-      <w:r>
-        <w:rPr>
-          <w:sz w:val="24"/>
-          <w:szCs w:val="24"/>
-          <w:lang w:val="en-US"/>
-        </w:rPr>
-        <w:t>fitur</w:t>
-      </w:r>
-      <w:proofErr w:type="spellEnd"/>
-      <w:r>
-        <w:rPr>
-          <w:sz w:val="24"/>
-          <w:szCs w:val="24"/>
-          <w:lang w:val="en-US"/>
-        </w:rPr>
-        <w:t xml:space="preserve"> </w:t>
-      </w:r>
-      <w:proofErr w:type="spellStart"/>
-      <w:r>
-        <w:rPr>
-          <w:sz w:val="24"/>
-          <w:szCs w:val="24"/>
-          <w:lang w:val="en-US"/>
-        </w:rPr>
-        <w:t>seperti</w:t>
-      </w:r>
-      <w:proofErr w:type="spellEnd"/>
-      <w:r>
-        <w:rPr>
-          <w:sz w:val="24"/>
-          <w:szCs w:val="24"/>
-          <w:lang w:val="en-US"/>
-        </w:rPr>
-        <w:t xml:space="preserve"> </w:t>
-      </w:r>
-      <w:proofErr w:type="spellStart"/>
-      <w:r>
-        <w:rPr>
-          <w:sz w:val="24"/>
-          <w:szCs w:val="24"/>
-          <w:lang w:val="en-US"/>
-        </w:rPr>
-        <w:t>pendaftaran</w:t>
-      </w:r>
-      <w:proofErr w:type="spellEnd"/>
-      <w:r>
-        <w:rPr>
-          <w:sz w:val="24"/>
-          <w:szCs w:val="24"/>
-          <w:lang w:val="en-US"/>
-        </w:rPr>
-        <w:t xml:space="preserve"> nikah, </w:t>
-      </w:r>
-      <w:proofErr w:type="spellStart"/>
-      <w:r>
-        <w:rPr>
-          <w:sz w:val="24"/>
-          <w:szCs w:val="24"/>
-          <w:lang w:val="en-US"/>
-        </w:rPr>
-        <w:t>pendaftaran</w:t>
-      </w:r>
-      <w:proofErr w:type="spellEnd"/>
-      <w:r>
-        <w:rPr>
-          <w:sz w:val="24"/>
-          <w:szCs w:val="24"/>
-          <w:lang w:val="en-US"/>
-        </w:rPr>
-        <w:t xml:space="preserve"> </w:t>
-      </w:r>
-      <w:proofErr w:type="spellStart"/>
-      <w:r>
-        <w:rPr>
-          <w:sz w:val="24"/>
-          <w:szCs w:val="24"/>
-          <w:lang w:val="en-US"/>
-        </w:rPr>
-        <w:t>haji&amp;umroh</w:t>
-      </w:r>
-      <w:proofErr w:type="spellEnd"/>
-      <w:r>
-        <w:rPr>
-          <w:sz w:val="24"/>
-          <w:szCs w:val="24"/>
-          <w:lang w:val="en-US"/>
-        </w:rPr>
-        <w:t xml:space="preserve">, </w:t>
-      </w:r>
-      <w:proofErr w:type="spellStart"/>
-      <w:r>
-        <w:rPr>
-          <w:sz w:val="24"/>
-          <w:szCs w:val="24"/>
-          <w:lang w:val="en-US"/>
-        </w:rPr>
-        <w:t>pendaftaran</w:t>
-      </w:r>
-      <w:proofErr w:type="spellEnd"/>
-      <w:r>
-        <w:rPr>
-          <w:sz w:val="24"/>
-          <w:szCs w:val="24"/>
-          <w:lang w:val="en-US"/>
-        </w:rPr>
-        <w:t xml:space="preserve"> halal</w:t>
+        <w:t>aplikasi ini terdapat berbagai macam fitur seperti pendaftaran nikah, pendaftaran haji&amp;umroh, pendaftaran halal</w:t>
       </w:r>
     </w:p>
     <w:p>
@@ -11266,25 +8798,7 @@
           <w:szCs w:val="24"/>
           <w:lang w:val="en-US"/>
         </w:rPr>
-        <w:t xml:space="preserve">Dashboard </w:t>
-      </w:r>
-      <w:proofErr w:type="spellStart"/>
-      <w:r>
-        <w:rPr>
-          <w:sz w:val="24"/>
-          <w:szCs w:val="24"/>
-          <w:lang w:val="en-US"/>
-        </w:rPr>
-        <w:t>Eksekutif</w:t>
-      </w:r>
-      <w:proofErr w:type="spellEnd"/>
-      <w:r>
-        <w:rPr>
-          <w:sz w:val="24"/>
-          <w:szCs w:val="24"/>
-          <w:lang w:val="en-US"/>
-        </w:rPr>
-        <w:t xml:space="preserve"> KEMENAG</w:t>
+        <w:t>Dashboard Eksekutif KEMENAG</w:t>
       </w:r>
     </w:p>
     <w:p>
@@ -11305,133 +8819,7 @@
           <w:szCs w:val="24"/>
           <w:lang w:val="en-US"/>
         </w:rPr>
-        <w:t xml:space="preserve">Pada </w:t>
-      </w:r>
-      <w:proofErr w:type="spellStart"/>
-      <w:r>
-        <w:rPr>
-          <w:sz w:val="24"/>
-          <w:szCs w:val="24"/>
-          <w:lang w:val="en-US"/>
-        </w:rPr>
-        <w:t>aplikasi</w:t>
-      </w:r>
-      <w:proofErr w:type="spellEnd"/>
-      <w:r>
-        <w:rPr>
-          <w:sz w:val="24"/>
-          <w:szCs w:val="24"/>
-          <w:lang w:val="en-US"/>
-        </w:rPr>
-        <w:t xml:space="preserve"> </w:t>
-      </w:r>
-      <w:proofErr w:type="spellStart"/>
-      <w:r>
-        <w:rPr>
-          <w:sz w:val="24"/>
-          <w:szCs w:val="24"/>
-          <w:lang w:val="en-US"/>
-        </w:rPr>
-        <w:t>ini</w:t>
-      </w:r>
-      <w:proofErr w:type="spellEnd"/>
-      <w:r>
-        <w:rPr>
-          <w:sz w:val="24"/>
-          <w:szCs w:val="24"/>
-          <w:lang w:val="en-US"/>
-        </w:rPr>
-        <w:t xml:space="preserve"> </w:t>
-      </w:r>
-      <w:proofErr w:type="spellStart"/>
-      <w:r>
-        <w:rPr>
-          <w:sz w:val="24"/>
-          <w:szCs w:val="24"/>
-          <w:lang w:val="en-US"/>
-        </w:rPr>
-        <w:t>akan</w:t>
-      </w:r>
-      <w:proofErr w:type="spellEnd"/>
-      <w:r>
-        <w:rPr>
-          <w:sz w:val="24"/>
-          <w:szCs w:val="24"/>
-          <w:lang w:val="en-US"/>
-        </w:rPr>
-        <w:t xml:space="preserve"> </w:t>
-      </w:r>
-      <w:proofErr w:type="spellStart"/>
-      <w:r>
-        <w:rPr>
-          <w:sz w:val="24"/>
-          <w:szCs w:val="24"/>
-          <w:lang w:val="en-US"/>
-        </w:rPr>
-        <w:t>menampilkan</w:t>
-      </w:r>
-      <w:proofErr w:type="spellEnd"/>
-      <w:r>
-        <w:rPr>
-          <w:sz w:val="24"/>
-          <w:szCs w:val="24"/>
-          <w:lang w:val="en-US"/>
-        </w:rPr>
-        <w:t xml:space="preserve"> statistic </w:t>
-      </w:r>
-      <w:proofErr w:type="spellStart"/>
-      <w:r>
-        <w:rPr>
-          <w:sz w:val="24"/>
-          <w:szCs w:val="24"/>
-          <w:lang w:val="en-US"/>
-        </w:rPr>
-        <w:t>dari</w:t>
-      </w:r>
-      <w:proofErr w:type="spellEnd"/>
-      <w:r>
-        <w:rPr>
-          <w:sz w:val="24"/>
-          <w:szCs w:val="24"/>
-          <w:lang w:val="en-US"/>
-        </w:rPr>
-        <w:t xml:space="preserve"> </w:t>
-      </w:r>
-      <w:proofErr w:type="spellStart"/>
-      <w:r>
-        <w:rPr>
-          <w:sz w:val="24"/>
-          <w:szCs w:val="24"/>
-          <w:lang w:val="en-US"/>
-        </w:rPr>
-        <w:t>beberapa</w:t>
-      </w:r>
-      <w:proofErr w:type="spellEnd"/>
-      <w:r>
-        <w:rPr>
-          <w:sz w:val="24"/>
-          <w:szCs w:val="24"/>
-          <w:lang w:val="en-US"/>
-        </w:rPr>
-        <w:t xml:space="preserve"> </w:t>
-      </w:r>
-      <w:proofErr w:type="spellStart"/>
-      <w:r>
-        <w:rPr>
-          <w:sz w:val="24"/>
-          <w:szCs w:val="24"/>
-          <w:lang w:val="en-US"/>
-        </w:rPr>
-        <w:t>aplikasi</w:t>
-      </w:r>
-      <w:proofErr w:type="spellEnd"/>
-      <w:r>
-        <w:rPr>
-          <w:sz w:val="24"/>
-          <w:szCs w:val="24"/>
-          <w:lang w:val="en-US"/>
-        </w:rPr>
-        <w:t xml:space="preserve"> KEMENAG.</w:t>
+        <w:t>Pada aplikasi ini akan menampilkan statistic dari beberapa aplikasi KEMENAG.</w:t>
       </w:r>
     </w:p>
     <w:p>
@@ -11474,151 +8862,7 @@
           <w:szCs w:val="24"/>
           <w:lang w:val="en-US"/>
         </w:rPr>
-        <w:t xml:space="preserve">POSPENAS </w:t>
-      </w:r>
-      <w:proofErr w:type="spellStart"/>
-      <w:r>
-        <w:rPr>
-          <w:sz w:val="24"/>
-          <w:szCs w:val="24"/>
-          <w:lang w:val="en-US"/>
-        </w:rPr>
-        <w:t>adalah</w:t>
-      </w:r>
-      <w:proofErr w:type="spellEnd"/>
-      <w:r>
-        <w:rPr>
-          <w:sz w:val="24"/>
-          <w:szCs w:val="24"/>
-          <w:lang w:val="en-US"/>
-        </w:rPr>
-        <w:t xml:space="preserve"> </w:t>
-      </w:r>
-      <w:proofErr w:type="spellStart"/>
-      <w:r>
-        <w:rPr>
-          <w:sz w:val="24"/>
-          <w:szCs w:val="24"/>
-          <w:lang w:val="en-US"/>
-        </w:rPr>
-        <w:t>aplikasi</w:t>
-      </w:r>
-      <w:proofErr w:type="spellEnd"/>
-      <w:r>
-        <w:rPr>
-          <w:sz w:val="24"/>
-          <w:szCs w:val="24"/>
-          <w:lang w:val="en-US"/>
-        </w:rPr>
-        <w:t xml:space="preserve"> yang </w:t>
-      </w:r>
-      <w:proofErr w:type="spellStart"/>
-      <w:r>
-        <w:rPr>
-          <w:sz w:val="24"/>
-          <w:szCs w:val="24"/>
-          <w:lang w:val="en-US"/>
-        </w:rPr>
-        <w:t>digunakan</w:t>
-      </w:r>
-      <w:proofErr w:type="spellEnd"/>
-      <w:r>
-        <w:rPr>
-          <w:sz w:val="24"/>
-          <w:szCs w:val="24"/>
-          <w:lang w:val="en-US"/>
-        </w:rPr>
-        <w:t xml:space="preserve"> </w:t>
-      </w:r>
-      <w:proofErr w:type="spellStart"/>
-      <w:r>
-        <w:rPr>
-          <w:sz w:val="24"/>
-          <w:szCs w:val="24"/>
-          <w:lang w:val="en-US"/>
-        </w:rPr>
-        <w:t>untuk</w:t>
-      </w:r>
-      <w:proofErr w:type="spellEnd"/>
-      <w:r>
-        <w:rPr>
-          <w:sz w:val="24"/>
-          <w:szCs w:val="24"/>
-          <w:lang w:val="en-US"/>
-        </w:rPr>
-        <w:t xml:space="preserve"> </w:t>
-      </w:r>
-      <w:proofErr w:type="spellStart"/>
-      <w:r>
-        <w:rPr>
-          <w:sz w:val="24"/>
-          <w:szCs w:val="24"/>
-          <w:lang w:val="en-US"/>
-        </w:rPr>
-        <w:t>mengelola</w:t>
-      </w:r>
-      <w:proofErr w:type="spellEnd"/>
-      <w:r>
-        <w:rPr>
-          <w:sz w:val="24"/>
-          <w:szCs w:val="24"/>
-          <w:lang w:val="en-US"/>
-        </w:rPr>
-        <w:t xml:space="preserve"> </w:t>
-      </w:r>
-      <w:proofErr w:type="spellStart"/>
-      <w:r>
-        <w:rPr>
-          <w:sz w:val="24"/>
-          <w:szCs w:val="24"/>
-          <w:lang w:val="en-US"/>
-        </w:rPr>
-        <w:t>perlombaan</w:t>
-      </w:r>
-      <w:proofErr w:type="spellEnd"/>
-      <w:r>
-        <w:rPr>
-          <w:sz w:val="24"/>
-          <w:szCs w:val="24"/>
-          <w:lang w:val="en-US"/>
-        </w:rPr>
-        <w:t xml:space="preserve"> </w:t>
-      </w:r>
-      <w:proofErr w:type="spellStart"/>
-      <w:r>
-        <w:rPr>
-          <w:sz w:val="24"/>
-          <w:szCs w:val="24"/>
-          <w:lang w:val="en-US"/>
-        </w:rPr>
-        <w:t>olahraga</w:t>
-      </w:r>
-      <w:proofErr w:type="spellEnd"/>
-      <w:r>
-        <w:rPr>
-          <w:sz w:val="24"/>
-          <w:szCs w:val="24"/>
-          <w:lang w:val="en-US"/>
-        </w:rPr>
-        <w:t xml:space="preserve"> </w:t>
-      </w:r>
-      <w:proofErr w:type="spellStart"/>
-      <w:r>
-        <w:rPr>
-          <w:sz w:val="24"/>
-          <w:szCs w:val="24"/>
-          <w:lang w:val="en-US"/>
-        </w:rPr>
-        <w:t>nasional</w:t>
-      </w:r>
-      <w:proofErr w:type="spellEnd"/>
-      <w:r>
-        <w:rPr>
-          <w:sz w:val="24"/>
-          <w:szCs w:val="24"/>
-          <w:lang w:val="en-US"/>
-        </w:rPr>
-        <w:t xml:space="preserve">. </w:t>
+        <w:t xml:space="preserve">POSPENAS adalah aplikasi yang digunakan untuk mengelola perlombaan olahraga nasional. </w:t>
       </w:r>
       <w:r>
         <w:rPr>
@@ -11676,115 +8920,7 @@
           <w:szCs w:val="24"/>
           <w:lang w:val="en-US"/>
         </w:rPr>
-        <w:t xml:space="preserve">AMAN </w:t>
-      </w:r>
-      <w:proofErr w:type="spellStart"/>
-      <w:r>
-        <w:rPr>
-          <w:sz w:val="24"/>
-          <w:szCs w:val="24"/>
-          <w:lang w:val="en-US"/>
-        </w:rPr>
-        <w:t>adalah</w:t>
-      </w:r>
-      <w:proofErr w:type="spellEnd"/>
-      <w:r>
-        <w:rPr>
-          <w:sz w:val="24"/>
-          <w:szCs w:val="24"/>
-          <w:lang w:val="en-US"/>
-        </w:rPr>
-        <w:t xml:space="preserve"> </w:t>
-      </w:r>
-      <w:proofErr w:type="spellStart"/>
-      <w:r>
-        <w:rPr>
-          <w:sz w:val="24"/>
-          <w:szCs w:val="24"/>
-          <w:lang w:val="en-US"/>
-        </w:rPr>
-        <w:t>aplikasi</w:t>
-      </w:r>
-      <w:proofErr w:type="spellEnd"/>
-      <w:r>
-        <w:rPr>
-          <w:sz w:val="24"/>
-          <w:szCs w:val="24"/>
-          <w:lang w:val="en-US"/>
-        </w:rPr>
-        <w:t xml:space="preserve"> </w:t>
-      </w:r>
-      <w:proofErr w:type="spellStart"/>
-      <w:r>
-        <w:rPr>
-          <w:sz w:val="24"/>
-          <w:szCs w:val="24"/>
-          <w:lang w:val="en-US"/>
-        </w:rPr>
-        <w:t>untuk</w:t>
-      </w:r>
-      <w:proofErr w:type="spellEnd"/>
-      <w:r>
-        <w:rPr>
-          <w:sz w:val="24"/>
-          <w:szCs w:val="24"/>
-          <w:lang w:val="en-US"/>
-        </w:rPr>
-        <w:t xml:space="preserve"> </w:t>
-      </w:r>
-      <w:proofErr w:type="spellStart"/>
-      <w:r>
-        <w:rPr>
-          <w:sz w:val="24"/>
-          <w:szCs w:val="24"/>
-          <w:lang w:val="en-US"/>
-        </w:rPr>
-        <w:t>mengelola</w:t>
-      </w:r>
-      <w:proofErr w:type="spellEnd"/>
-      <w:r>
-        <w:rPr>
-          <w:sz w:val="24"/>
-          <w:szCs w:val="24"/>
-          <w:lang w:val="en-US"/>
-        </w:rPr>
-        <w:t xml:space="preserve"> </w:t>
-      </w:r>
-      <w:proofErr w:type="spellStart"/>
-      <w:r>
-        <w:rPr>
-          <w:sz w:val="24"/>
-          <w:szCs w:val="24"/>
-          <w:lang w:val="en-US"/>
-        </w:rPr>
-        <w:t>perjalanan</w:t>
-      </w:r>
-      <w:proofErr w:type="spellEnd"/>
-      <w:r>
-        <w:rPr>
-          <w:sz w:val="24"/>
-          <w:szCs w:val="24"/>
-          <w:lang w:val="en-US"/>
-        </w:rPr>
-        <w:t xml:space="preserve"> </w:t>
-      </w:r>
-      <w:proofErr w:type="spellStart"/>
-      <w:r>
-        <w:rPr>
-          <w:sz w:val="24"/>
-          <w:szCs w:val="24"/>
-          <w:lang w:val="en-US"/>
-        </w:rPr>
-        <w:t>dinas</w:t>
-      </w:r>
-      <w:proofErr w:type="spellEnd"/>
-      <w:r>
-        <w:rPr>
-          <w:sz w:val="24"/>
-          <w:szCs w:val="24"/>
-          <w:lang w:val="en-US"/>
-        </w:rPr>
-        <w:t>.</w:t>
+        <w:t>AMAN adalah aplikasi untuk mengelola perjalanan dinas.</w:t>
       </w:r>
     </w:p>
     <w:p>
@@ -11859,141 +8995,31 @@
           <w:szCs w:val="24"/>
           <w:lang w:val="en-US"/>
         </w:rPr>
-        <w:t xml:space="preserve">SIMORA </w:t>
-      </w:r>
-      <w:proofErr w:type="spellStart"/>
+        <w:t>SIMORA merupakan sistem informasi dan manajemen program</w:t>
+      </w:r>
       <w:r>
         <w:rPr>
           <w:sz w:val="24"/>
           <w:szCs w:val="24"/>
           <w:lang w:val="en-US"/>
         </w:rPr>
-        <w:t>merupakan</w:t>
-      </w:r>
-      <w:proofErr w:type="spellEnd"/>
+        <w:t xml:space="preserve"> </w:t>
+      </w:r>
       <w:r>
         <w:rPr>
           <w:sz w:val="24"/>
           <w:szCs w:val="24"/>
           <w:lang w:val="en-US"/>
         </w:rPr>
-        <w:t xml:space="preserve"> </w:t>
-      </w:r>
-      <w:proofErr w:type="spellStart"/>
+        <w:t>beasiswa santri berprestasi.</w:t>
+      </w:r>
       <w:r>
         <w:rPr>
           <w:sz w:val="24"/>
           <w:szCs w:val="24"/>
           <w:lang w:val="en-US"/>
         </w:rPr>
-        <w:t>sistem</w:t>
-      </w:r>
-      <w:proofErr w:type="spellEnd"/>
-      <w:r>
-        <w:rPr>
-          <w:sz w:val="24"/>
-          <w:szCs w:val="24"/>
-          <w:lang w:val="en-US"/>
-        </w:rPr>
-        <w:t xml:space="preserve"> </w:t>
-      </w:r>
-      <w:proofErr w:type="spellStart"/>
-      <w:r>
-        <w:rPr>
-          <w:sz w:val="24"/>
-          <w:szCs w:val="24"/>
-          <w:lang w:val="en-US"/>
-        </w:rPr>
-        <w:t>informasi</w:t>
-      </w:r>
-      <w:proofErr w:type="spellEnd"/>
-      <w:r>
-        <w:rPr>
-          <w:sz w:val="24"/>
-          <w:szCs w:val="24"/>
-          <w:lang w:val="en-US"/>
-        </w:rPr>
-        <w:t xml:space="preserve"> dan </w:t>
-      </w:r>
-      <w:proofErr w:type="spellStart"/>
-      <w:r>
-        <w:rPr>
-          <w:sz w:val="24"/>
-          <w:szCs w:val="24"/>
-          <w:lang w:val="en-US"/>
-        </w:rPr>
-        <w:t>manajemen</w:t>
-      </w:r>
-      <w:proofErr w:type="spellEnd"/>
-      <w:r>
-        <w:rPr>
-          <w:sz w:val="24"/>
-          <w:szCs w:val="24"/>
-          <w:lang w:val="en-US"/>
-        </w:rPr>
-        <w:t xml:space="preserve"> program</w:t>
-      </w:r>
-      <w:r>
-        <w:rPr>
-          <w:sz w:val="24"/>
-          <w:szCs w:val="24"/>
-          <w:lang w:val="en-US"/>
-        </w:rPr>
-        <w:t xml:space="preserve"> </w:t>
-      </w:r>
-      <w:proofErr w:type="spellStart"/>
-      <w:r>
-        <w:rPr>
-          <w:sz w:val="24"/>
-          <w:szCs w:val="24"/>
-          <w:lang w:val="en-US"/>
-        </w:rPr>
-        <w:t>beasiswa</w:t>
-      </w:r>
-      <w:proofErr w:type="spellEnd"/>
-      <w:r>
-        <w:rPr>
-          <w:sz w:val="24"/>
-          <w:szCs w:val="24"/>
-          <w:lang w:val="en-US"/>
-        </w:rPr>
-        <w:t xml:space="preserve"> </w:t>
-      </w:r>
-      <w:proofErr w:type="spellStart"/>
-      <w:r>
-        <w:rPr>
-          <w:sz w:val="24"/>
-          <w:szCs w:val="24"/>
-          <w:lang w:val="en-US"/>
-        </w:rPr>
-        <w:t>santri</w:t>
-      </w:r>
-      <w:proofErr w:type="spellEnd"/>
-      <w:r>
-        <w:rPr>
-          <w:sz w:val="24"/>
-          <w:szCs w:val="24"/>
-          <w:lang w:val="en-US"/>
-        </w:rPr>
-        <w:t xml:space="preserve"> </w:t>
-      </w:r>
-      <w:proofErr w:type="spellStart"/>
-      <w:r>
-        <w:rPr>
-          <w:sz w:val="24"/>
-          <w:szCs w:val="24"/>
-          <w:lang w:val="en-US"/>
-        </w:rPr>
-        <w:t>berprestasi</w:t>
-      </w:r>
-      <w:proofErr w:type="spellEnd"/>
-      <w:r>
-        <w:rPr>
-          <w:sz w:val="24"/>
-          <w:szCs w:val="24"/>
-          <w:lang w:val="en-US"/>
-        </w:rPr>
-        <w:t>.</w:t>
+        <w:t xml:space="preserve"> Hai ini Dwi Nuryanto</w:t>
       </w:r>
     </w:p>
     <w:p>
@@ -12158,10 +9184,7 @@
                   <w:fldChar w:fldCharType="separate"/>
                 </w:r>
                 <w:r>
-                  <w:t>ii</w:t>
-                </w:r>
-                <w:r>
-                  <w:t>i</w:t>
+                  <w:t>iii</w:t>
                 </w:r>
                 <w:r>
                   <w:fldChar w:fldCharType="end"/>
@@ -12217,10 +9240,7 @@
                   <w:fldChar w:fldCharType="separate"/>
                 </w:r>
                 <w:r>
-                  <w:t>i</w:t>
-                </w:r>
-                <w:r>
-                  <w:t>v</w:t>
+                  <w:t>iv</w:t>
                 </w:r>
                 <w:r>
                   <w:fldChar w:fldCharType="end"/>
@@ -12329,10 +9349,7 @@
                             <w:fldChar w:fldCharType="separate"/>
                           </w:r>
                           <w:r>
-                            <w:t>i</w:t>
-                          </w:r>
-                          <w:r>
-                            <w:t>x</w:t>
+                            <w:t>ix</w:t>
                           </w:r>
                           <w:r>
                             <w:fldChar w:fldCharType="end"/>
@@ -12385,10 +9402,7 @@
                       <w:fldChar w:fldCharType="separate"/>
                     </w:r>
                     <w:r>
-                      <w:t>i</w:t>
-                    </w:r>
-                    <w:r>
-                      <w:t>x</w:t>
+                      <w:t>ix</w:t>
                     </w:r>
                     <w:r>
                       <w:fldChar w:fldCharType="end"/>
@@ -12446,10 +9460,7 @@
                   <w:fldChar w:fldCharType="separate"/>
                 </w:r>
                 <w:r>
-                  <w:t>x</w:t>
-                </w:r>
-                <w:r>
-                  <w:t>i</w:t>
+                  <w:t>xi</w:t>
                 </w:r>
                 <w:r>
                   <w:fldChar w:fldCharType="end"/>
@@ -16197,6 +13208,7 @@
   <w:style w:type="character" w:default="1" w:styleId="DefaultParagraphFont">
     <w:name w:val="Default Paragraph Font"/>
     <w:uiPriority w:val="1"/>
+    <w:semiHidden/>
     <w:unhideWhenUsed/>
   </w:style>
   <w:style w:type="table" w:default="1" w:styleId="TableNormal">

</xml_diff>